<commit_message>
Corregir ejercicio 6 tema 4
</commit_message>
<xml_diff>
--- a/BorgesCano.Adrian_GonzalezMartinez.Marco_PL4/Problemas Tema 4(2).docx
+++ b/BorgesCano.Adrian_GonzalezMartinez.Marco_PL4/Problemas Tema 4(2).docx
@@ -249,7 +249,7 @@
           </mc:Choice>
           <mc:Fallback>
             <w:pict>
-              <v:rect w14:anchorId="3DC000C0" id="Cuadro de texto 2" o:spid="_x0000_s1026" style="position:absolute;margin-left:-84.9pt;margin-top:249.1pt;width:611.25pt;height:152.5pt;z-index:251661312;visibility:visible;mso-wrap-style:square;mso-wrap-distance-left:0;mso-wrap-distance-top:0;mso-wrap-distance-right:0;mso-wrap-distance-bottom:0;mso-position-horizontal:absolute;mso-position-horizontal-relative:text;mso-position-vertical:absolute;mso-position-vertical-relative:text;v-text-anchor:top" o:gfxdata="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" o:allowincell="f" filled="f" stroked="f" strokeweight="0">
+              <v:rect w14:anchorId="3DC000C0" id="Cuadro de texto 2" o:spid="_x0000_s1026" style="position:absolute;margin-left:-84.9pt;margin-top:249.1pt;width:611.25pt;height:152.5pt;z-index:251661312;visibility:visible;mso-wrap-style:square;mso-wrap-distance-left:0;mso-wrap-distance-top:0;mso-wrap-distance-right:0;mso-wrap-distance-bottom:0;mso-position-horizontal:absolute;mso-position-horizontal-relative:text;mso-position-vertical:absolute;mso-position-vertical-relative:text;v-text-anchor:top" o:gfxdata="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" o:allowincell="f" filled="f" stroked="f" strokeweight="0">
                 <v:textbox>
                   <w:txbxContent>
                     <w:p>
@@ -482,7 +482,7 @@
           </mc:Choice>
           <mc:Fallback>
             <w:pict>
-              <v:rect w14:anchorId="35BA0527" id="Cuadro de texto 5" o:spid="_x0000_s1027" style="position:absolute;margin-left:1.9pt;margin-top:20.2pt;width:447.1pt;height:130.15pt;z-index:251663360;visibility:visible;mso-wrap-style:square;mso-wrap-distance-left:0;mso-wrap-distance-top:0;mso-wrap-distance-right:0;mso-wrap-distance-bottom:0;mso-position-horizontal:absolute;mso-position-horizontal-relative:text;mso-position-vertical:absolute;mso-position-vertical-relative:text;v-text-anchor:top" o:gfxdata="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" o:allowincell="f" filled="f" stroked="f" strokeweight=".5pt">
+              <v:rect w14:anchorId="35BA0527" id="Cuadro de texto 5" o:spid="_x0000_s1027" style="position:absolute;margin-left:1.9pt;margin-top:20.2pt;width:447.1pt;height:130.15pt;z-index:251663360;visibility:visible;mso-wrap-style:square;mso-wrap-distance-left:0;mso-wrap-distance-top:0;mso-wrap-distance-right:0;mso-wrap-distance-bottom:0;mso-position-horizontal:absolute;mso-position-horizontal-relative:text;mso-position-vertical:absolute;mso-position-vertical-relative:text;v-text-anchor:top" o:gfxdata="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" o:allowincell="f" filled="f" stroked="f" strokeweight=".5pt">
                 <v:textbox>
                   <w:txbxContent>
                     <w:p>
@@ -974,25 +974,7 @@
           <w:bCs/>
           <w:lang w:val="es-ES"/>
         </w:rPr>
-        <w:t xml:space="preserve"> {1, </w:t>
-      </w:r>
-      <w:proofErr w:type="gramStart"/>
-      <w:r>
-        <w:rPr>
-          <w:b/>
-          <w:bCs/>
-          <w:lang w:val="es-ES"/>
-        </w:rPr>
-        <w:t>… ,</w:t>
-      </w:r>
-      <w:proofErr w:type="gramEnd"/>
-      <w:r>
-        <w:rPr>
-          <w:b/>
-          <w:bCs/>
-          <w:lang w:val="es-ES"/>
-        </w:rPr>
-        <w:t xml:space="preserve"> </w:t>
+        <w:t xml:space="preserve"> {1, … , </w:t>
       </w:r>
       <w:r>
         <w:rPr>
@@ -1166,25 +1148,7 @@
           <w:bCs/>
           <w:lang w:val="es-ES"/>
         </w:rPr>
-        <w:t>=</w:t>
-      </w:r>
-      <w:proofErr w:type="gramStart"/>
-      <w:r>
-        <w:rPr>
-          <w:b/>
-          <w:bCs/>
-          <w:lang w:val="es-ES"/>
-        </w:rPr>
-        <w:t>1 ,</w:t>
-      </w:r>
-      <w:proofErr w:type="gramEnd"/>
-      <w:r>
-        <w:rPr>
-          <w:b/>
-          <w:bCs/>
-          <w:lang w:val="es-ES"/>
-        </w:rPr>
-        <w:t xml:space="preserve"> pero puede que la cantidad exacta</w:t>
+        <w:t>=1 , pero puede que la cantidad exacta</w:t>
       </w:r>
       <w:r>
         <w:rPr>
@@ -1277,7 +1241,6 @@
         </w:rPr>
         <w:t xml:space="preserve"> y </w:t>
       </w:r>
-      <w:proofErr w:type="gramStart"/>
       <w:r>
         <w:rPr>
           <w:rFonts w:ascii="Cambria Math" w:hAnsi="Cambria Math" w:cs="Cambria Math"/>
@@ -1295,7 +1258,6 @@
         </w:rPr>
         <w:t xml:space="preserve"> :</w:t>
       </w:r>
-      <w:proofErr w:type="gramEnd"/>
       <w:r>
         <w:rPr>
           <w:b/>
@@ -1841,7 +1803,6 @@
         </w:rPr>
         <w:t>(</w:t>
       </w:r>
-      <w:proofErr w:type="spellStart"/>
       <w:r>
         <w:rPr>
           <w:rFonts w:ascii="Menlo" w:eastAsia="Times New Roman" w:hAnsi="Menlo" w:cs="Menlo"/>
@@ -1852,7 +1813,6 @@
         </w:rPr>
         <w:t>billetes</w:t>
       </w:r>
-      <w:proofErr w:type="spellEnd"/>
       <w:r>
         <w:rPr>
           <w:rFonts w:ascii="Menlo" w:eastAsia="Times New Roman" w:hAnsi="Menlo" w:cs="Menlo"/>
@@ -2037,7 +1997,6 @@
         </w:rPr>
         <w:t>(</w:t>
       </w:r>
-      <w:proofErr w:type="spellStart"/>
       <w:r>
         <w:rPr>
           <w:rFonts w:ascii="Menlo" w:eastAsia="Times New Roman" w:hAnsi="Menlo" w:cs="Menlo"/>
@@ -2048,7 +2007,6 @@
         </w:rPr>
         <w:t>billetes</w:t>
       </w:r>
-      <w:proofErr w:type="spellEnd"/>
       <w:r>
         <w:rPr>
           <w:rFonts w:ascii="Menlo" w:eastAsia="Times New Roman" w:hAnsi="Menlo" w:cs="Menlo"/>
@@ -2233,7 +2191,6 @@
         </w:rPr>
         <w:t>(</w:t>
       </w:r>
-      <w:proofErr w:type="spellStart"/>
       <w:r>
         <w:rPr>
           <w:rFonts w:ascii="Menlo" w:eastAsia="Times New Roman" w:hAnsi="Menlo" w:cs="Menlo"/>
@@ -2244,7 +2201,6 @@
         </w:rPr>
         <w:t>billetes</w:t>
       </w:r>
-      <w:proofErr w:type="spellEnd"/>
       <w:r>
         <w:rPr>
           <w:rFonts w:ascii="Menlo" w:eastAsia="Times New Roman" w:hAnsi="Menlo" w:cs="Menlo"/>
@@ -2810,7 +2766,6 @@
           <w:lang w:val="es-ES" w:eastAsia="es-ES_tradnl"/>
         </w:rPr>
       </w:pPr>
-      <w:proofErr w:type="spellStart"/>
       <w:r>
         <w:rPr>
           <w:rFonts w:ascii="Menlo" w:eastAsia="Times New Roman" w:hAnsi="Menlo" w:cs="Menlo"/>
@@ -2821,7 +2776,6 @@
         </w:rPr>
         <w:t>def</w:t>
       </w:r>
-      <w:proofErr w:type="spellEnd"/>
       <w:r>
         <w:rPr>
           <w:rFonts w:ascii="Menlo" w:eastAsia="Times New Roman" w:hAnsi="Menlo" w:cs="Menlo"/>
@@ -2832,7 +2786,6 @@
         </w:rPr>
         <w:t xml:space="preserve"> </w:t>
       </w:r>
-      <w:proofErr w:type="spellStart"/>
       <w:r>
         <w:rPr>
           <w:rFonts w:ascii="Menlo" w:eastAsia="Times New Roman" w:hAnsi="Menlo" w:cs="Menlo"/>
@@ -2843,7 +2796,6 @@
         </w:rPr>
         <w:t>combinacion</w:t>
       </w:r>
-      <w:proofErr w:type="spellEnd"/>
       <w:r>
         <w:rPr>
           <w:rFonts w:ascii="Menlo" w:eastAsia="Times New Roman" w:hAnsi="Menlo" w:cs="Menlo"/>
@@ -2854,7 +2806,6 @@
         </w:rPr>
         <w:t>(</w:t>
       </w:r>
-      <w:proofErr w:type="spellStart"/>
       <w:r>
         <w:rPr>
           <w:rFonts w:ascii="Menlo" w:eastAsia="Times New Roman" w:hAnsi="Menlo" w:cs="Menlo"/>
@@ -2885,7 +2836,6 @@
         </w:rPr>
         <w:t>b</w:t>
       </w:r>
-      <w:proofErr w:type="spellEnd"/>
       <w:r>
         <w:rPr>
           <w:rFonts w:ascii="Menlo" w:eastAsia="Times New Roman" w:hAnsi="Menlo" w:cs="Menlo"/>
@@ -3216,7 +3166,6 @@
         </w:rPr>
         <w:t xml:space="preserve"> </w:t>
       </w:r>
-      <w:proofErr w:type="spellStart"/>
       <w:r>
         <w:rPr>
           <w:rFonts w:ascii="Menlo" w:eastAsia="Times New Roman" w:hAnsi="Menlo" w:cs="Menlo"/>
@@ -3227,7 +3176,6 @@
         </w:rPr>
         <w:t>i</w:t>
       </w:r>
-      <w:proofErr w:type="spellEnd"/>
       <w:r>
         <w:rPr>
           <w:rFonts w:ascii="Menlo" w:eastAsia="Times New Roman" w:hAnsi="Menlo" w:cs="Menlo"/>
@@ -3278,7 +3226,6 @@
         </w:rPr>
         <w:t>(</w:t>
       </w:r>
-      <w:proofErr w:type="spellStart"/>
       <w:r>
         <w:rPr>
           <w:rFonts w:ascii="Menlo" w:eastAsia="Times New Roman" w:hAnsi="Menlo" w:cs="Menlo"/>
@@ -3289,7 +3236,6 @@
         </w:rPr>
         <w:t>len</w:t>
       </w:r>
-      <w:proofErr w:type="spellEnd"/>
       <w:r>
         <w:rPr>
           <w:rFonts w:ascii="Menlo" w:eastAsia="Times New Roman" w:hAnsi="Menlo" w:cs="Menlo"/>
@@ -3344,7 +3290,6 @@
         </w:rPr>
         <w:t xml:space="preserve">        </w:t>
       </w:r>
-      <w:proofErr w:type="spellStart"/>
       <w:r>
         <w:rPr>
           <w:rFonts w:ascii="Menlo" w:eastAsia="Times New Roman" w:hAnsi="Menlo" w:cs="Menlo"/>
@@ -3375,7 +3320,6 @@
         </w:rPr>
         <w:t>append</w:t>
       </w:r>
-      <w:proofErr w:type="spellEnd"/>
       <w:r>
         <w:rPr>
           <w:rFonts w:ascii="Menlo" w:eastAsia="Times New Roman" w:hAnsi="Menlo" w:cs="Menlo"/>
@@ -3406,7 +3350,6 @@
         </w:rPr>
         <w:t>[</w:t>
       </w:r>
-      <w:proofErr w:type="spellStart"/>
       <w:r>
         <w:rPr>
           <w:rFonts w:ascii="Menlo" w:eastAsia="Times New Roman" w:hAnsi="Menlo" w:cs="Menlo"/>
@@ -3417,7 +3360,6 @@
         </w:rPr>
         <w:t>i</w:t>
       </w:r>
-      <w:proofErr w:type="spellEnd"/>
       <w:r>
         <w:rPr>
           <w:rFonts w:ascii="Menlo" w:eastAsia="Times New Roman" w:hAnsi="Menlo" w:cs="Menlo"/>
@@ -3470,7 +3412,6 @@
         </w:rPr>
         <w:t>[</w:t>
       </w:r>
-      <w:proofErr w:type="spellStart"/>
       <w:r>
         <w:rPr>
           <w:rFonts w:ascii="Menlo" w:eastAsia="Times New Roman" w:hAnsi="Menlo" w:cs="Menlo"/>
@@ -3481,7 +3422,6 @@
         </w:rPr>
         <w:t>i</w:t>
       </w:r>
-      <w:proofErr w:type="spellEnd"/>
       <w:r>
         <w:rPr>
           <w:rFonts w:ascii="Menlo" w:eastAsia="Times New Roman" w:hAnsi="Menlo" w:cs="Menlo"/>
@@ -3532,7 +3472,6 @@
         </w:rPr>
         <w:t>[</w:t>
       </w:r>
-      <w:proofErr w:type="spellStart"/>
       <w:r>
         <w:rPr>
           <w:rFonts w:ascii="Menlo" w:eastAsia="Times New Roman" w:hAnsi="Menlo" w:cs="Menlo"/>
@@ -3543,7 +3482,6 @@
         </w:rPr>
         <w:t>i</w:t>
       </w:r>
-      <w:proofErr w:type="spellEnd"/>
       <w:r>
         <w:rPr>
           <w:rFonts w:ascii="Menlo" w:eastAsia="Times New Roman" w:hAnsi="Menlo" w:cs="Menlo"/>
@@ -3676,7 +3614,6 @@
         </w:rPr>
         <w:t xml:space="preserve"> </w:t>
       </w:r>
-      <w:proofErr w:type="spellStart"/>
       <w:r>
         <w:rPr>
           <w:rFonts w:ascii="Menlo" w:eastAsia="Times New Roman" w:hAnsi="Menlo" w:cs="Menlo"/>
@@ -3687,7 +3624,6 @@
         </w:rPr>
         <w:t>num_monedas</w:t>
       </w:r>
-      <w:proofErr w:type="spellEnd"/>
       <w:r>
         <w:rPr>
           <w:rFonts w:ascii="Menlo" w:eastAsia="Times New Roman" w:hAnsi="Menlo" w:cs="Menlo"/>
@@ -3698,7 +3634,6 @@
         </w:rPr>
         <w:t>(</w:t>
       </w:r>
-      <w:proofErr w:type="spellStart"/>
       <w:r>
         <w:rPr>
           <w:rFonts w:ascii="Menlo" w:eastAsia="Times New Roman" w:hAnsi="Menlo" w:cs="Menlo"/>
@@ -3709,7 +3644,6 @@
         </w:rPr>
         <w:t>candidato</w:t>
       </w:r>
-      <w:proofErr w:type="spellEnd"/>
       <w:r>
         <w:rPr>
           <w:rFonts w:ascii="Menlo" w:eastAsia="Times New Roman" w:hAnsi="Menlo" w:cs="Menlo"/>
@@ -3818,7 +3752,6 @@
         </w:rPr>
         <w:t xml:space="preserve"> </w:t>
       </w:r>
-      <w:proofErr w:type="spellStart"/>
       <w:r>
         <w:rPr>
           <w:rFonts w:ascii="Menlo" w:eastAsia="Times New Roman" w:hAnsi="Menlo" w:cs="Menlo"/>
@@ -3829,7 +3762,6 @@
         </w:rPr>
         <w:t>i</w:t>
       </w:r>
-      <w:proofErr w:type="spellEnd"/>
       <w:r>
         <w:rPr>
           <w:rFonts w:ascii="Menlo" w:eastAsia="Times New Roman" w:hAnsi="Menlo" w:cs="Menlo"/>
@@ -3880,7 +3812,6 @@
         </w:rPr>
         <w:t>(</w:t>
       </w:r>
-      <w:proofErr w:type="spellStart"/>
       <w:r>
         <w:rPr>
           <w:rFonts w:ascii="Menlo" w:eastAsia="Times New Roman" w:hAnsi="Menlo" w:cs="Menlo"/>
@@ -3891,7 +3822,6 @@
         </w:rPr>
         <w:t>len</w:t>
       </w:r>
-      <w:proofErr w:type="spellEnd"/>
       <w:r>
         <w:rPr>
           <w:rFonts w:ascii="Menlo" w:eastAsia="Times New Roman" w:hAnsi="Menlo" w:cs="Menlo"/>
@@ -3902,7 +3832,6 @@
         </w:rPr>
         <w:t>(</w:t>
       </w:r>
-      <w:proofErr w:type="spellStart"/>
       <w:r>
         <w:rPr>
           <w:rFonts w:ascii="Menlo" w:eastAsia="Times New Roman" w:hAnsi="Menlo" w:cs="Menlo"/>
@@ -3913,7 +3842,6 @@
         </w:rPr>
         <w:t>candidato</w:t>
       </w:r>
-      <w:proofErr w:type="spellEnd"/>
       <w:r>
         <w:rPr>
           <w:rFonts w:ascii="Menlo" w:eastAsia="Times New Roman" w:hAnsi="Menlo" w:cs="Menlo"/>
@@ -3968,7 +3896,6 @@
         </w:rPr>
         <w:t>+=</w:t>
       </w:r>
-      <w:proofErr w:type="spellStart"/>
       <w:r>
         <w:rPr>
           <w:rFonts w:ascii="Menlo" w:eastAsia="Times New Roman" w:hAnsi="Menlo" w:cs="Menlo"/>
@@ -3979,7 +3906,6 @@
         </w:rPr>
         <w:t>candidato</w:t>
       </w:r>
-      <w:proofErr w:type="spellEnd"/>
       <w:r>
         <w:rPr>
           <w:rFonts w:ascii="Menlo" w:eastAsia="Times New Roman" w:hAnsi="Menlo" w:cs="Menlo"/>
@@ -3990,7 +3916,6 @@
         </w:rPr>
         <w:t>[</w:t>
       </w:r>
-      <w:proofErr w:type="spellStart"/>
       <w:r>
         <w:rPr>
           <w:rFonts w:ascii="Menlo" w:eastAsia="Times New Roman" w:hAnsi="Menlo" w:cs="Menlo"/>
@@ -4001,7 +3926,6 @@
         </w:rPr>
         <w:t>i</w:t>
       </w:r>
-      <w:proofErr w:type="spellEnd"/>
       <w:r>
         <w:rPr>
           <w:rFonts w:ascii="Menlo" w:eastAsia="Times New Roman" w:hAnsi="Menlo" w:cs="Menlo"/>
@@ -4134,7 +4058,6 @@
         </w:rPr>
         <w:t xml:space="preserve"> </w:t>
       </w:r>
-      <w:proofErr w:type="spellStart"/>
       <w:r>
         <w:rPr>
           <w:rFonts w:ascii="Menlo" w:eastAsia="Times New Roman" w:hAnsi="Menlo" w:cs="Menlo"/>
@@ -4145,7 +4068,6 @@
         </w:rPr>
         <w:t>mejor_candidato</w:t>
       </w:r>
-      <w:proofErr w:type="spellEnd"/>
       <w:r>
         <w:rPr>
           <w:rFonts w:ascii="Menlo" w:eastAsia="Times New Roman" w:hAnsi="Menlo" w:cs="Menlo"/>
@@ -4156,7 +4078,6 @@
         </w:rPr>
         <w:t>(</w:t>
       </w:r>
-      <w:proofErr w:type="spellStart"/>
       <w:r>
         <w:rPr>
           <w:rFonts w:ascii="Menlo" w:eastAsia="Times New Roman" w:hAnsi="Menlo" w:cs="Menlo"/>
@@ -4187,7 +4108,6 @@
         </w:rPr>
         <w:t>c</w:t>
       </w:r>
-      <w:proofErr w:type="spellEnd"/>
       <w:r>
         <w:rPr>
           <w:rFonts w:ascii="Menlo" w:eastAsia="Times New Roman" w:hAnsi="Menlo" w:cs="Menlo"/>
@@ -4256,7 +4176,6 @@
         </w:rPr>
         <w:t xml:space="preserve">    </w:t>
       </w:r>
-      <w:proofErr w:type="spellStart"/>
       <w:r>
         <w:rPr>
           <w:rFonts w:ascii="Menlo" w:eastAsia="Times New Roman" w:hAnsi="Menlo" w:cs="Menlo"/>
@@ -4267,7 +4186,6 @@
         </w:rPr>
         <w:t>i</w:t>
       </w:r>
-      <w:proofErr w:type="spellEnd"/>
       <w:r>
         <w:rPr>
           <w:rFonts w:ascii="Menlo" w:eastAsia="Times New Roman" w:hAnsi="Menlo" w:cs="Menlo"/>
@@ -4332,7 +4250,6 @@
         </w:rPr>
         <w:t xml:space="preserve"> </w:t>
       </w:r>
-      <w:proofErr w:type="spellStart"/>
       <w:r>
         <w:rPr>
           <w:rFonts w:ascii="Menlo" w:eastAsia="Times New Roman" w:hAnsi="Menlo" w:cs="Menlo"/>
@@ -4343,7 +4260,6 @@
         </w:rPr>
         <w:t>i</w:t>
       </w:r>
-      <w:proofErr w:type="spellEnd"/>
       <w:r>
         <w:rPr>
           <w:rFonts w:ascii="Menlo" w:eastAsia="Times New Roman" w:hAnsi="Menlo" w:cs="Menlo"/>
@@ -4354,7 +4270,6 @@
         </w:rPr>
         <w:t xml:space="preserve"> &lt; </w:t>
       </w:r>
-      <w:proofErr w:type="spellStart"/>
       <w:r>
         <w:rPr>
           <w:rFonts w:ascii="Menlo" w:eastAsia="Times New Roman" w:hAnsi="Menlo" w:cs="Menlo"/>
@@ -4365,7 +4280,6 @@
         </w:rPr>
         <w:t>len</w:t>
       </w:r>
-      <w:proofErr w:type="spellEnd"/>
       <w:r>
         <w:rPr>
           <w:rFonts w:ascii="Menlo" w:eastAsia="Times New Roman" w:hAnsi="Menlo" w:cs="Menlo"/>
@@ -4376,7 +4290,6 @@
         </w:rPr>
         <w:t>(</w:t>
       </w:r>
-      <w:proofErr w:type="spellStart"/>
       <w:r>
         <w:rPr>
           <w:rFonts w:ascii="Menlo" w:eastAsia="Times New Roman" w:hAnsi="Menlo" w:cs="Menlo"/>
@@ -4387,7 +4300,6 @@
         </w:rPr>
         <w:t>candidatos</w:t>
       </w:r>
-      <w:proofErr w:type="spellEnd"/>
       <w:r>
         <w:rPr>
           <w:rFonts w:ascii="Menlo" w:eastAsia="Times New Roman" w:hAnsi="Menlo" w:cs="Menlo"/>
@@ -4409,7 +4321,7 @@
           <w:color w:val="D4D4D4"/>
           <w:sz w:val="18"/>
           <w:szCs w:val="18"/>
-          <w:lang w:val="en-US" w:eastAsia="es-ES_tradnl"/>
+          <w:lang w:val="pt-PT" w:eastAsia="es-ES_tradnl"/>
         </w:rPr>
       </w:pPr>
       <w:r>
@@ -4422,25 +4334,23 @@
         </w:rPr>
         <w:t xml:space="preserve">        </w:t>
       </w:r>
-      <w:proofErr w:type="spellStart"/>
-      <w:r>
-        <w:rPr>
-          <w:rFonts w:ascii="Menlo" w:eastAsia="Times New Roman" w:hAnsi="Menlo" w:cs="Menlo"/>
-          <w:color w:val="9CDCFE"/>
-          <w:sz w:val="18"/>
-          <w:szCs w:val="18"/>
-          <w:lang w:val="en-US" w:eastAsia="es-ES_tradnl"/>
+      <w:r>
+        <w:rPr>
+          <w:rFonts w:ascii="Menlo" w:eastAsia="Times New Roman" w:hAnsi="Menlo" w:cs="Menlo"/>
+          <w:color w:val="9CDCFE"/>
+          <w:sz w:val="18"/>
+          <w:szCs w:val="18"/>
+          <w:lang w:val="pt-PT" w:eastAsia="es-ES_tradnl"/>
         </w:rPr>
         <w:t>valido</w:t>
       </w:r>
-      <w:proofErr w:type="spellEnd"/>
-      <w:r>
-        <w:rPr>
-          <w:rFonts w:ascii="Menlo" w:eastAsia="Times New Roman" w:hAnsi="Menlo" w:cs="Menlo"/>
-          <w:color w:val="D4D4D4"/>
-          <w:sz w:val="18"/>
-          <w:szCs w:val="18"/>
-          <w:lang w:val="en-US" w:eastAsia="es-ES_tradnl"/>
+      <w:r>
+        <w:rPr>
+          <w:rFonts w:ascii="Menlo" w:eastAsia="Times New Roman" w:hAnsi="Menlo" w:cs="Menlo"/>
+          <w:color w:val="D4D4D4"/>
+          <w:sz w:val="18"/>
+          <w:szCs w:val="18"/>
+          <w:lang w:val="pt-PT" w:eastAsia="es-ES_tradnl"/>
         </w:rPr>
         <w:t xml:space="preserve"> = </w:t>
       </w:r>
@@ -4450,7 +4360,7 @@
           <w:color w:val="569CD6"/>
           <w:sz w:val="18"/>
           <w:szCs w:val="18"/>
-          <w:lang w:val="en-US" w:eastAsia="es-ES_tradnl"/>
+          <w:lang w:val="pt-PT" w:eastAsia="es-ES_tradnl"/>
         </w:rPr>
         <w:t>True</w:t>
       </w:r>
@@ -4465,16 +4375,16 @@
           <w:color w:val="D4D4D4"/>
           <w:sz w:val="18"/>
           <w:szCs w:val="18"/>
-          <w:lang w:val="en-US" w:eastAsia="es-ES_tradnl"/>
-        </w:rPr>
-      </w:pPr>
-      <w:r>
-        <w:rPr>
-          <w:rFonts w:ascii="Menlo" w:eastAsia="Times New Roman" w:hAnsi="Menlo" w:cs="Menlo"/>
-          <w:color w:val="D4D4D4"/>
-          <w:sz w:val="18"/>
-          <w:szCs w:val="18"/>
-          <w:lang w:val="en-US" w:eastAsia="es-ES_tradnl"/>
+          <w:lang w:val="pt-PT" w:eastAsia="es-ES_tradnl"/>
+        </w:rPr>
+      </w:pPr>
+      <w:r>
+        <w:rPr>
+          <w:rFonts w:ascii="Menlo" w:eastAsia="Times New Roman" w:hAnsi="Menlo" w:cs="Menlo"/>
+          <w:color w:val="D4D4D4"/>
+          <w:sz w:val="18"/>
+          <w:szCs w:val="18"/>
+          <w:lang w:val="pt-PT" w:eastAsia="es-ES_tradnl"/>
         </w:rPr>
         <w:t xml:space="preserve">        </w:t>
       </w:r>
@@ -4484,7 +4394,7 @@
           <w:color w:val="C586C0"/>
           <w:sz w:val="18"/>
           <w:szCs w:val="18"/>
-          <w:lang w:val="en-US" w:eastAsia="es-ES_tradnl"/>
+          <w:lang w:val="pt-PT" w:eastAsia="es-ES_tradnl"/>
         </w:rPr>
         <w:t>if</w:t>
       </w:r>
@@ -4494,51 +4404,47 @@
           <w:color w:val="D4D4D4"/>
           <w:sz w:val="18"/>
           <w:szCs w:val="18"/>
-          <w:lang w:val="en-US" w:eastAsia="es-ES_tradnl"/>
+          <w:lang w:val="pt-PT" w:eastAsia="es-ES_tradnl"/>
         </w:rPr>
         <w:t xml:space="preserve"> </w:t>
       </w:r>
-      <w:proofErr w:type="spellStart"/>
-      <w:r>
-        <w:rPr>
-          <w:rFonts w:ascii="Menlo" w:eastAsia="Times New Roman" w:hAnsi="Menlo" w:cs="Menlo"/>
-          <w:color w:val="9CDCFE"/>
-          <w:sz w:val="18"/>
-          <w:szCs w:val="18"/>
-          <w:lang w:val="en-US" w:eastAsia="es-ES_tradnl"/>
+      <w:r>
+        <w:rPr>
+          <w:rFonts w:ascii="Menlo" w:eastAsia="Times New Roman" w:hAnsi="Menlo" w:cs="Menlo"/>
+          <w:color w:val="9CDCFE"/>
+          <w:sz w:val="18"/>
+          <w:szCs w:val="18"/>
+          <w:lang w:val="pt-PT" w:eastAsia="es-ES_tradnl"/>
         </w:rPr>
         <w:t>candidatos</w:t>
       </w:r>
-      <w:proofErr w:type="spellEnd"/>
-      <w:r>
-        <w:rPr>
-          <w:rFonts w:ascii="Menlo" w:eastAsia="Times New Roman" w:hAnsi="Menlo" w:cs="Menlo"/>
-          <w:color w:val="D4D4D4"/>
-          <w:sz w:val="18"/>
-          <w:szCs w:val="18"/>
-          <w:lang w:val="en-US" w:eastAsia="es-ES_tradnl"/>
+      <w:r>
+        <w:rPr>
+          <w:rFonts w:ascii="Menlo" w:eastAsia="Times New Roman" w:hAnsi="Menlo" w:cs="Menlo"/>
+          <w:color w:val="D4D4D4"/>
+          <w:sz w:val="18"/>
+          <w:szCs w:val="18"/>
+          <w:lang w:val="pt-PT" w:eastAsia="es-ES_tradnl"/>
         </w:rPr>
         <w:t>[</w:t>
       </w:r>
-      <w:proofErr w:type="spellStart"/>
-      <w:r>
-        <w:rPr>
-          <w:rFonts w:ascii="Menlo" w:eastAsia="Times New Roman" w:hAnsi="Menlo" w:cs="Menlo"/>
-          <w:color w:val="9CDCFE"/>
-          <w:sz w:val="18"/>
-          <w:szCs w:val="18"/>
-          <w:lang w:val="en-US" w:eastAsia="es-ES_tradnl"/>
+      <w:r>
+        <w:rPr>
+          <w:rFonts w:ascii="Menlo" w:eastAsia="Times New Roman" w:hAnsi="Menlo" w:cs="Menlo"/>
+          <w:color w:val="9CDCFE"/>
+          <w:sz w:val="18"/>
+          <w:szCs w:val="18"/>
+          <w:lang w:val="pt-PT" w:eastAsia="es-ES_tradnl"/>
         </w:rPr>
         <w:t>i</w:t>
       </w:r>
-      <w:proofErr w:type="spellEnd"/>
-      <w:r>
-        <w:rPr>
-          <w:rFonts w:ascii="Menlo" w:eastAsia="Times New Roman" w:hAnsi="Menlo" w:cs="Menlo"/>
-          <w:color w:val="D4D4D4"/>
-          <w:sz w:val="18"/>
-          <w:szCs w:val="18"/>
-          <w:lang w:val="en-US" w:eastAsia="es-ES_tradnl"/>
+      <w:r>
+        <w:rPr>
+          <w:rFonts w:ascii="Menlo" w:eastAsia="Times New Roman" w:hAnsi="Menlo" w:cs="Menlo"/>
+          <w:color w:val="D4D4D4"/>
+          <w:sz w:val="18"/>
+          <w:szCs w:val="18"/>
+          <w:lang w:val="pt-PT" w:eastAsia="es-ES_tradnl"/>
         </w:rPr>
         <w:t>]==</w:t>
       </w:r>
@@ -4548,7 +4454,7 @@
           <w:color w:val="B5CEA8"/>
           <w:sz w:val="18"/>
           <w:szCs w:val="18"/>
-          <w:lang w:val="en-US" w:eastAsia="es-ES_tradnl"/>
+          <w:lang w:val="pt-PT" w:eastAsia="es-ES_tradnl"/>
         </w:rPr>
         <w:t>0</w:t>
       </w:r>
@@ -4558,7 +4464,7 @@
           <w:color w:val="D4D4D4"/>
           <w:sz w:val="18"/>
           <w:szCs w:val="18"/>
-          <w:lang w:val="en-US" w:eastAsia="es-ES_tradnl"/>
+          <w:lang w:val="pt-PT" w:eastAsia="es-ES_tradnl"/>
         </w:rPr>
         <w:t>:</w:t>
       </w:r>
@@ -4573,38 +4479,36 @@
           <w:color w:val="D4D4D4"/>
           <w:sz w:val="18"/>
           <w:szCs w:val="18"/>
-          <w:lang w:val="en-US" w:eastAsia="es-ES_tradnl"/>
-        </w:rPr>
-      </w:pPr>
-      <w:r>
-        <w:rPr>
-          <w:rFonts w:ascii="Menlo" w:eastAsia="Times New Roman" w:hAnsi="Menlo" w:cs="Menlo"/>
-          <w:color w:val="D4D4D4"/>
-          <w:sz w:val="18"/>
-          <w:szCs w:val="18"/>
-          <w:lang w:val="en-US" w:eastAsia="es-ES_tradnl"/>
+          <w:lang w:val="pt-PT" w:eastAsia="es-ES_tradnl"/>
+        </w:rPr>
+      </w:pPr>
+      <w:r>
+        <w:rPr>
+          <w:rFonts w:ascii="Menlo" w:eastAsia="Times New Roman" w:hAnsi="Menlo" w:cs="Menlo"/>
+          <w:color w:val="D4D4D4"/>
+          <w:sz w:val="18"/>
+          <w:szCs w:val="18"/>
+          <w:lang w:val="pt-PT" w:eastAsia="es-ES_tradnl"/>
         </w:rPr>
         <w:t xml:space="preserve">            </w:t>
       </w:r>
-      <w:proofErr w:type="spellStart"/>
-      <w:r>
-        <w:rPr>
-          <w:rFonts w:ascii="Menlo" w:eastAsia="Times New Roman" w:hAnsi="Menlo" w:cs="Menlo"/>
-          <w:color w:val="9CDCFE"/>
-          <w:sz w:val="18"/>
-          <w:szCs w:val="18"/>
-          <w:lang w:val="en-US" w:eastAsia="es-ES_tradnl"/>
+      <w:r>
+        <w:rPr>
+          <w:rFonts w:ascii="Menlo" w:eastAsia="Times New Roman" w:hAnsi="Menlo" w:cs="Menlo"/>
+          <w:color w:val="9CDCFE"/>
+          <w:sz w:val="18"/>
+          <w:szCs w:val="18"/>
+          <w:lang w:val="pt-PT" w:eastAsia="es-ES_tradnl"/>
         </w:rPr>
         <w:t>valido</w:t>
       </w:r>
-      <w:proofErr w:type="spellEnd"/>
-      <w:r>
-        <w:rPr>
-          <w:rFonts w:ascii="Menlo" w:eastAsia="Times New Roman" w:hAnsi="Menlo" w:cs="Menlo"/>
-          <w:color w:val="D4D4D4"/>
-          <w:sz w:val="18"/>
-          <w:szCs w:val="18"/>
-          <w:lang w:val="en-US" w:eastAsia="es-ES_tradnl"/>
+      <w:r>
+        <w:rPr>
+          <w:rFonts w:ascii="Menlo" w:eastAsia="Times New Roman" w:hAnsi="Menlo" w:cs="Menlo"/>
+          <w:color w:val="D4D4D4"/>
+          <w:sz w:val="18"/>
+          <w:szCs w:val="18"/>
+          <w:lang w:val="pt-PT" w:eastAsia="es-ES_tradnl"/>
         </w:rPr>
         <w:t>=</w:t>
       </w:r>
@@ -4614,7 +4518,7 @@
           <w:color w:val="569CD6"/>
           <w:sz w:val="18"/>
           <w:szCs w:val="18"/>
-          <w:lang w:val="en-US" w:eastAsia="es-ES_tradnl"/>
+          <w:lang w:val="pt-PT" w:eastAsia="es-ES_tradnl"/>
         </w:rPr>
         <w:t>False</w:t>
       </w:r>
@@ -4638,7 +4542,7 @@
           <w:color w:val="D4D4D4"/>
           <w:sz w:val="18"/>
           <w:szCs w:val="18"/>
-          <w:lang w:val="en-US" w:eastAsia="es-ES_tradnl"/>
+          <w:lang w:val="pt-PT" w:eastAsia="es-ES_tradnl"/>
         </w:rPr>
         <w:t xml:space="preserve">        </w:t>
       </w:r>
@@ -4766,7 +4670,6 @@
         </w:rPr>
         <w:t>(</w:t>
       </w:r>
-      <w:proofErr w:type="spellStart"/>
       <w:r>
         <w:rPr>
           <w:rFonts w:ascii="Menlo" w:eastAsia="Times New Roman" w:hAnsi="Menlo" w:cs="Menlo"/>
@@ -4777,7 +4680,6 @@
         </w:rPr>
         <w:t>len</w:t>
       </w:r>
-      <w:proofErr w:type="spellEnd"/>
       <w:r>
         <w:rPr>
           <w:rFonts w:ascii="Menlo" w:eastAsia="Times New Roman" w:hAnsi="Menlo" w:cs="Menlo"/>
@@ -4819,7 +4721,7 @@
           <w:color w:val="D4D4D4"/>
           <w:sz w:val="18"/>
           <w:szCs w:val="18"/>
-          <w:lang w:val="en-US" w:eastAsia="es-ES_tradnl"/>
+          <w:lang w:val="pt-PT" w:eastAsia="es-ES_tradnl"/>
         </w:rPr>
       </w:pPr>
       <w:r>
@@ -4838,7 +4740,7 @@
           <w:color w:val="C586C0"/>
           <w:sz w:val="18"/>
           <w:szCs w:val="18"/>
-          <w:lang w:val="en-US" w:eastAsia="es-ES_tradnl"/>
+          <w:lang w:val="pt-PT" w:eastAsia="es-ES_tradnl"/>
         </w:rPr>
         <w:t>if</w:t>
       </w:r>
@@ -4848,51 +4750,47 @@
           <w:color w:val="D4D4D4"/>
           <w:sz w:val="18"/>
           <w:szCs w:val="18"/>
-          <w:lang w:val="en-US" w:eastAsia="es-ES_tradnl"/>
+          <w:lang w:val="pt-PT" w:eastAsia="es-ES_tradnl"/>
         </w:rPr>
         <w:t xml:space="preserve"> </w:t>
       </w:r>
-      <w:proofErr w:type="spellStart"/>
-      <w:r>
-        <w:rPr>
-          <w:rFonts w:ascii="Menlo" w:eastAsia="Times New Roman" w:hAnsi="Menlo" w:cs="Menlo"/>
-          <w:color w:val="9CDCFE"/>
-          <w:sz w:val="18"/>
-          <w:szCs w:val="18"/>
-          <w:lang w:val="en-US" w:eastAsia="es-ES_tradnl"/>
+      <w:r>
+        <w:rPr>
+          <w:rFonts w:ascii="Menlo" w:eastAsia="Times New Roman" w:hAnsi="Menlo" w:cs="Menlo"/>
+          <w:color w:val="9CDCFE"/>
+          <w:sz w:val="18"/>
+          <w:szCs w:val="18"/>
+          <w:lang w:val="pt-PT" w:eastAsia="es-ES_tradnl"/>
         </w:rPr>
         <w:t>candidatos</w:t>
       </w:r>
-      <w:proofErr w:type="spellEnd"/>
-      <w:r>
-        <w:rPr>
-          <w:rFonts w:ascii="Menlo" w:eastAsia="Times New Roman" w:hAnsi="Menlo" w:cs="Menlo"/>
-          <w:color w:val="D4D4D4"/>
-          <w:sz w:val="18"/>
-          <w:szCs w:val="18"/>
-          <w:lang w:val="en-US" w:eastAsia="es-ES_tradnl"/>
+      <w:r>
+        <w:rPr>
+          <w:rFonts w:ascii="Menlo" w:eastAsia="Times New Roman" w:hAnsi="Menlo" w:cs="Menlo"/>
+          <w:color w:val="D4D4D4"/>
+          <w:sz w:val="18"/>
+          <w:szCs w:val="18"/>
+          <w:lang w:val="pt-PT" w:eastAsia="es-ES_tradnl"/>
         </w:rPr>
         <w:t>[</w:t>
       </w:r>
-      <w:proofErr w:type="spellStart"/>
-      <w:r>
-        <w:rPr>
-          <w:rFonts w:ascii="Menlo" w:eastAsia="Times New Roman" w:hAnsi="Menlo" w:cs="Menlo"/>
-          <w:color w:val="9CDCFE"/>
-          <w:sz w:val="18"/>
-          <w:szCs w:val="18"/>
-          <w:lang w:val="en-US" w:eastAsia="es-ES_tradnl"/>
+      <w:r>
+        <w:rPr>
+          <w:rFonts w:ascii="Menlo" w:eastAsia="Times New Roman" w:hAnsi="Menlo" w:cs="Menlo"/>
+          <w:color w:val="9CDCFE"/>
+          <w:sz w:val="18"/>
+          <w:szCs w:val="18"/>
+          <w:lang w:val="pt-PT" w:eastAsia="es-ES_tradnl"/>
         </w:rPr>
         <w:t>i</w:t>
       </w:r>
-      <w:proofErr w:type="spellEnd"/>
-      <w:r>
-        <w:rPr>
-          <w:rFonts w:ascii="Menlo" w:eastAsia="Times New Roman" w:hAnsi="Menlo" w:cs="Menlo"/>
-          <w:color w:val="D4D4D4"/>
-          <w:sz w:val="18"/>
-          <w:szCs w:val="18"/>
-          <w:lang w:val="en-US" w:eastAsia="es-ES_tradnl"/>
+      <w:r>
+        <w:rPr>
+          <w:rFonts w:ascii="Menlo" w:eastAsia="Times New Roman" w:hAnsi="Menlo" w:cs="Menlo"/>
+          <w:color w:val="D4D4D4"/>
+          <w:sz w:val="18"/>
+          <w:szCs w:val="18"/>
+          <w:lang w:val="pt-PT" w:eastAsia="es-ES_tradnl"/>
         </w:rPr>
         <w:t>][</w:t>
       </w:r>
@@ -4902,7 +4800,7 @@
           <w:color w:val="9CDCFE"/>
           <w:sz w:val="18"/>
           <w:szCs w:val="18"/>
-          <w:lang w:val="en-US" w:eastAsia="es-ES_tradnl"/>
+          <w:lang w:val="pt-PT" w:eastAsia="es-ES_tradnl"/>
         </w:rPr>
         <w:t>j</w:t>
       </w:r>
@@ -4912,7 +4810,7 @@
           <w:color w:val="D4D4D4"/>
           <w:sz w:val="18"/>
           <w:szCs w:val="18"/>
-          <w:lang w:val="en-US" w:eastAsia="es-ES_tradnl"/>
+          <w:lang w:val="pt-PT" w:eastAsia="es-ES_tradnl"/>
         </w:rPr>
         <w:t>][</w:t>
       </w:r>
@@ -4922,7 +4820,7 @@
           <w:color w:val="B5CEA8"/>
           <w:sz w:val="18"/>
           <w:szCs w:val="18"/>
-          <w:lang w:val="en-US" w:eastAsia="es-ES_tradnl"/>
+          <w:lang w:val="pt-PT" w:eastAsia="es-ES_tradnl"/>
         </w:rPr>
         <w:t>1</w:t>
       </w:r>
@@ -4932,7 +4830,7 @@
           <w:color w:val="D4D4D4"/>
           <w:sz w:val="18"/>
           <w:szCs w:val="18"/>
-          <w:lang w:val="en-US" w:eastAsia="es-ES_tradnl"/>
+          <w:lang w:val="pt-PT" w:eastAsia="es-ES_tradnl"/>
         </w:rPr>
         <w:t>]&gt;</w:t>
       </w:r>
@@ -4942,7 +4840,7 @@
           <w:color w:val="9CDCFE"/>
           <w:sz w:val="18"/>
           <w:szCs w:val="18"/>
-          <w:lang w:val="en-US" w:eastAsia="es-ES_tradnl"/>
+          <w:lang w:val="pt-PT" w:eastAsia="es-ES_tradnl"/>
         </w:rPr>
         <w:t>c</w:t>
       </w:r>
@@ -4952,7 +4850,7 @@
           <w:color w:val="D4D4D4"/>
           <w:sz w:val="18"/>
           <w:szCs w:val="18"/>
-          <w:lang w:val="en-US" w:eastAsia="es-ES_tradnl"/>
+          <w:lang w:val="pt-PT" w:eastAsia="es-ES_tradnl"/>
         </w:rPr>
         <w:t>[</w:t>
       </w:r>
@@ -4962,7 +4860,7 @@
           <w:color w:val="9CDCFE"/>
           <w:sz w:val="18"/>
           <w:szCs w:val="18"/>
-          <w:lang w:val="en-US" w:eastAsia="es-ES_tradnl"/>
+          <w:lang w:val="pt-PT" w:eastAsia="es-ES_tradnl"/>
         </w:rPr>
         <w:t>j</w:t>
       </w:r>
@@ -4972,7 +4870,7 @@
           <w:color w:val="D4D4D4"/>
           <w:sz w:val="18"/>
           <w:szCs w:val="18"/>
-          <w:lang w:val="en-US" w:eastAsia="es-ES_tradnl"/>
+          <w:lang w:val="pt-PT" w:eastAsia="es-ES_tradnl"/>
         </w:rPr>
         <w:t>]:</w:t>
       </w:r>
@@ -4987,16 +4885,16 @@
           <w:color w:val="D4D4D4"/>
           <w:sz w:val="18"/>
           <w:szCs w:val="18"/>
-          <w:lang w:val="es-ES" w:eastAsia="es-ES_tradnl"/>
-        </w:rPr>
-      </w:pPr>
-      <w:r>
-        <w:rPr>
-          <w:rFonts w:ascii="Menlo" w:eastAsia="Times New Roman" w:hAnsi="Menlo" w:cs="Menlo"/>
-          <w:color w:val="D4D4D4"/>
-          <w:sz w:val="18"/>
-          <w:szCs w:val="18"/>
-          <w:lang w:val="en-US" w:eastAsia="es-ES_tradnl"/>
+          <w:lang w:val="pt-PT" w:eastAsia="es-ES_tradnl"/>
+        </w:rPr>
+      </w:pPr>
+      <w:r>
+        <w:rPr>
+          <w:rFonts w:ascii="Menlo" w:eastAsia="Times New Roman" w:hAnsi="Menlo" w:cs="Menlo"/>
+          <w:color w:val="D4D4D4"/>
+          <w:sz w:val="18"/>
+          <w:szCs w:val="18"/>
+          <w:lang w:val="pt-PT" w:eastAsia="es-ES_tradnl"/>
         </w:rPr>
         <w:t xml:space="preserve">                    </w:t>
       </w:r>
@@ -5006,7 +4904,7 @@
           <w:color w:val="9CDCFE"/>
           <w:sz w:val="18"/>
           <w:szCs w:val="18"/>
-          <w:lang w:val="es-ES" w:eastAsia="es-ES_tradnl"/>
+          <w:lang w:val="pt-PT" w:eastAsia="es-ES_tradnl"/>
         </w:rPr>
         <w:t>valido</w:t>
       </w:r>
@@ -5016,7 +4914,7 @@
           <w:color w:val="D4D4D4"/>
           <w:sz w:val="18"/>
           <w:szCs w:val="18"/>
-          <w:lang w:val="es-ES" w:eastAsia="es-ES_tradnl"/>
+          <w:lang w:val="pt-PT" w:eastAsia="es-ES_tradnl"/>
         </w:rPr>
         <w:t>=</w:t>
       </w:r>
@@ -5026,7 +4924,7 @@
           <w:color w:val="569CD6"/>
           <w:sz w:val="18"/>
           <w:szCs w:val="18"/>
-          <w:lang w:val="es-ES" w:eastAsia="es-ES_tradnl"/>
+          <w:lang w:val="pt-PT" w:eastAsia="es-ES_tradnl"/>
         </w:rPr>
         <w:t>False</w:t>
       </w:r>
@@ -5050,11 +4948,10 @@
           <w:color w:val="D4D4D4"/>
           <w:sz w:val="18"/>
           <w:szCs w:val="18"/>
-          <w:lang w:val="es-ES" w:eastAsia="es-ES_tradnl"/>
+          <w:lang w:val="pt-PT" w:eastAsia="es-ES_tradnl"/>
         </w:rPr>
         <w:t xml:space="preserve">        </w:t>
       </w:r>
-      <w:proofErr w:type="spellStart"/>
       <w:r>
         <w:rPr>
           <w:rFonts w:ascii="Menlo" w:eastAsia="Times New Roman" w:hAnsi="Menlo" w:cs="Menlo"/>
@@ -5065,7 +4962,6 @@
         </w:rPr>
         <w:t>if</w:t>
       </w:r>
-      <w:proofErr w:type="spellEnd"/>
       <w:r>
         <w:rPr>
           <w:rFonts w:ascii="Menlo" w:eastAsia="Times New Roman" w:hAnsi="Menlo" w:cs="Menlo"/>
@@ -5076,7 +4972,6 @@
         </w:rPr>
         <w:t xml:space="preserve"> </w:t>
       </w:r>
-      <w:proofErr w:type="spellStart"/>
       <w:r>
         <w:rPr>
           <w:rFonts w:ascii="Menlo" w:eastAsia="Times New Roman" w:hAnsi="Menlo" w:cs="Menlo"/>
@@ -5087,7 +4982,6 @@
         </w:rPr>
         <w:t>not</w:t>
       </w:r>
-      <w:proofErr w:type="spellEnd"/>
       <w:r>
         <w:rPr>
           <w:rFonts w:ascii="Menlo" w:eastAsia="Times New Roman" w:hAnsi="Menlo" w:cs="Menlo"/>
@@ -5226,7 +5120,6 @@
         </w:rPr>
         <w:t xml:space="preserve">        </w:t>
       </w:r>
-      <w:proofErr w:type="spellStart"/>
       <w:r>
         <w:rPr>
           <w:rFonts w:ascii="Menlo" w:eastAsia="Times New Roman" w:hAnsi="Menlo" w:cs="Menlo"/>
@@ -5237,7 +5130,6 @@
         </w:rPr>
         <w:t>else</w:t>
       </w:r>
-      <w:proofErr w:type="spellEnd"/>
       <w:r>
         <w:rPr>
           <w:rFonts w:ascii="Menlo" w:eastAsia="Times New Roman" w:hAnsi="Menlo" w:cs="Menlo"/>
@@ -5360,7 +5252,6 @@
         </w:rPr>
         <w:t xml:space="preserve">    </w:t>
       </w:r>
-      <w:proofErr w:type="spellStart"/>
       <w:r>
         <w:rPr>
           <w:rFonts w:ascii="Menlo" w:eastAsia="Times New Roman" w:hAnsi="Menlo" w:cs="Menlo"/>
@@ -5371,7 +5262,6 @@
         </w:rPr>
         <w:t>while</w:t>
       </w:r>
-      <w:proofErr w:type="spellEnd"/>
       <w:r>
         <w:rPr>
           <w:rFonts w:ascii="Menlo" w:eastAsia="Times New Roman" w:hAnsi="Menlo" w:cs="Menlo"/>
@@ -5382,7 +5272,6 @@
         </w:rPr>
         <w:t xml:space="preserve"> </w:t>
       </w:r>
-      <w:proofErr w:type="spellStart"/>
       <w:r>
         <w:rPr>
           <w:rFonts w:ascii="Menlo" w:eastAsia="Times New Roman" w:hAnsi="Menlo" w:cs="Menlo"/>
@@ -5393,7 +5282,6 @@
         </w:rPr>
         <w:t>len</w:t>
       </w:r>
-      <w:proofErr w:type="spellEnd"/>
       <w:r>
         <w:rPr>
           <w:rFonts w:ascii="Menlo" w:eastAsia="Times New Roman" w:hAnsi="Menlo" w:cs="Menlo"/>
@@ -5468,7 +5356,6 @@
         </w:rPr>
         <w:t xml:space="preserve">        </w:t>
       </w:r>
-      <w:proofErr w:type="spellStart"/>
       <w:r>
         <w:rPr>
           <w:rFonts w:ascii="Menlo" w:eastAsia="Times New Roman" w:hAnsi="Menlo" w:cs="Menlo"/>
@@ -5479,7 +5366,6 @@
         </w:rPr>
         <w:t>if</w:t>
       </w:r>
-      <w:proofErr w:type="spellEnd"/>
       <w:r>
         <w:rPr>
           <w:rFonts w:ascii="Menlo" w:eastAsia="Times New Roman" w:hAnsi="Menlo" w:cs="Menlo"/>
@@ -5490,7 +5376,6 @@
         </w:rPr>
         <w:t xml:space="preserve"> </w:t>
       </w:r>
-      <w:proofErr w:type="spellStart"/>
       <w:r>
         <w:rPr>
           <w:rFonts w:ascii="Menlo" w:eastAsia="Times New Roman" w:hAnsi="Menlo" w:cs="Menlo"/>
@@ -5501,7 +5386,6 @@
         </w:rPr>
         <w:t>num_monedas</w:t>
       </w:r>
-      <w:proofErr w:type="spellEnd"/>
       <w:r>
         <w:rPr>
           <w:rFonts w:ascii="Menlo" w:eastAsia="Times New Roman" w:hAnsi="Menlo" w:cs="Menlo"/>
@@ -5552,7 +5436,6 @@
         </w:rPr>
         <w:t>])&gt;=</w:t>
       </w:r>
-      <w:proofErr w:type="spellStart"/>
       <w:r>
         <w:rPr>
           <w:rFonts w:ascii="Menlo" w:eastAsia="Times New Roman" w:hAnsi="Menlo" w:cs="Menlo"/>
@@ -5563,7 +5446,6 @@
         </w:rPr>
         <w:t>num_monedas</w:t>
       </w:r>
-      <w:proofErr w:type="spellEnd"/>
       <w:r>
         <w:rPr>
           <w:rFonts w:ascii="Menlo" w:eastAsia="Times New Roman" w:hAnsi="Menlo" w:cs="Menlo"/>
@@ -5722,7 +5604,6 @@
         </w:rPr>
         <w:t xml:space="preserve">        </w:t>
       </w:r>
-      <w:proofErr w:type="spellStart"/>
       <w:r>
         <w:rPr>
           <w:rFonts w:ascii="Menlo" w:eastAsia="Times New Roman" w:hAnsi="Menlo" w:cs="Menlo"/>
@@ -5733,7 +5614,6 @@
         </w:rPr>
         <w:t>else</w:t>
       </w:r>
-      <w:proofErr w:type="spellEnd"/>
       <w:r>
         <w:rPr>
           <w:rFonts w:ascii="Menlo" w:eastAsia="Times New Roman" w:hAnsi="Menlo" w:cs="Menlo"/>
@@ -5872,7 +5752,6 @@
         </w:rPr>
         <w:t xml:space="preserve"> </w:t>
       </w:r>
-      <w:proofErr w:type="spellStart"/>
       <w:r>
         <w:rPr>
           <w:rFonts w:ascii="Menlo" w:eastAsia="Times New Roman" w:hAnsi="Menlo" w:cs="Menlo"/>
@@ -5883,7 +5762,6 @@
         </w:rPr>
         <w:t>len</w:t>
       </w:r>
-      <w:proofErr w:type="spellEnd"/>
       <w:r>
         <w:rPr>
           <w:rFonts w:ascii="Menlo" w:eastAsia="Times New Roman" w:hAnsi="Menlo" w:cs="Menlo"/>
@@ -5894,7 +5772,6 @@
         </w:rPr>
         <w:t>(</w:t>
       </w:r>
-      <w:proofErr w:type="spellStart"/>
       <w:r>
         <w:rPr>
           <w:rFonts w:ascii="Menlo" w:eastAsia="Times New Roman" w:hAnsi="Menlo" w:cs="Menlo"/>
@@ -5905,7 +5782,6 @@
         </w:rPr>
         <w:t>candidatos</w:t>
       </w:r>
-      <w:proofErr w:type="spellEnd"/>
       <w:r>
         <w:rPr>
           <w:rFonts w:ascii="Menlo" w:eastAsia="Times New Roman" w:hAnsi="Menlo" w:cs="Menlo"/>
@@ -5980,7 +5856,6 @@
         </w:rPr>
         <w:t xml:space="preserve"> </w:t>
       </w:r>
-      <w:proofErr w:type="spellStart"/>
       <w:r>
         <w:rPr>
           <w:rFonts w:ascii="Menlo" w:eastAsia="Times New Roman" w:hAnsi="Menlo" w:cs="Menlo"/>
@@ -5991,7 +5866,6 @@
         </w:rPr>
         <w:t>candidatos</w:t>
       </w:r>
-      <w:proofErr w:type="spellEnd"/>
       <w:r>
         <w:rPr>
           <w:rFonts w:ascii="Menlo" w:eastAsia="Times New Roman" w:hAnsi="Menlo" w:cs="Menlo"/>
@@ -6156,7 +6030,6 @@
           <w:szCs w:val="18"/>
           <w:lang w:val="en-US" w:eastAsia="es-ES_tradnl"/>
         </w:rPr>
-        <w:lastRenderedPageBreak/>
         <w:t>def</w:t>
       </w:r>
       <w:r>
@@ -6169,7 +6042,6 @@
         </w:rPr>
         <w:t xml:space="preserve"> </w:t>
       </w:r>
-      <w:proofErr w:type="spellStart"/>
       <w:r>
         <w:rPr>
           <w:rFonts w:ascii="Menlo" w:eastAsia="Times New Roman" w:hAnsi="Menlo" w:cs="Menlo"/>
@@ -6180,7 +6052,6 @@
         </w:rPr>
         <w:t>billetes</w:t>
       </w:r>
-      <w:proofErr w:type="spellEnd"/>
       <w:r>
         <w:rPr>
           <w:rFonts w:ascii="Menlo" w:eastAsia="Times New Roman" w:hAnsi="Menlo" w:cs="Menlo"/>
@@ -6307,6 +6178,7 @@
           <w:szCs w:val="18"/>
           <w:lang w:val="en-US" w:eastAsia="es-ES_tradnl"/>
         </w:rPr>
+        <w:lastRenderedPageBreak/>
         <w:t xml:space="preserve">    int, list(int), list(int) --&gt; bool, string</w:t>
       </w:r>
     </w:p>
@@ -6367,7 +6239,6 @@
         </w:rPr>
         <w:t xml:space="preserve">    </w:t>
       </w:r>
-      <w:proofErr w:type="spellStart"/>
       <w:r>
         <w:rPr>
           <w:rFonts w:ascii="Menlo" w:eastAsia="Times New Roman" w:hAnsi="Menlo" w:cs="Menlo"/>
@@ -6378,7 +6249,6 @@
         </w:rPr>
         <w:t>cantidades_a_devolver</w:t>
       </w:r>
-      <w:proofErr w:type="spellEnd"/>
       <w:r>
         <w:rPr>
           <w:rFonts w:ascii="Menlo" w:eastAsia="Times New Roman" w:hAnsi="Menlo" w:cs="Menlo"/>
@@ -6389,7 +6259,6 @@
         </w:rPr>
         <w:t xml:space="preserve"> = </w:t>
       </w:r>
-      <w:proofErr w:type="spellStart"/>
       <w:r>
         <w:rPr>
           <w:rFonts w:ascii="Menlo" w:eastAsia="Times New Roman" w:hAnsi="Menlo" w:cs="Menlo"/>
@@ -6400,7 +6269,6 @@
         </w:rPr>
         <w:t>list</w:t>
       </w:r>
-      <w:proofErr w:type="spellEnd"/>
       <w:r>
         <w:rPr>
           <w:rFonts w:ascii="Menlo" w:eastAsia="Times New Roman" w:hAnsi="Menlo" w:cs="Menlo"/>
@@ -6411,7 +6279,6 @@
         </w:rPr>
         <w:t>(</w:t>
       </w:r>
-      <w:proofErr w:type="spellStart"/>
       <w:r>
         <w:rPr>
           <w:rFonts w:ascii="Menlo" w:eastAsia="Times New Roman" w:hAnsi="Menlo" w:cs="Menlo"/>
@@ -6422,7 +6289,6 @@
         </w:rPr>
         <w:t>range</w:t>
       </w:r>
-      <w:proofErr w:type="spellEnd"/>
       <w:r>
         <w:rPr>
           <w:rFonts w:ascii="Menlo" w:eastAsia="Times New Roman" w:hAnsi="Menlo" w:cs="Menlo"/>
@@ -6649,7 +6515,6 @@
         </w:rPr>
         <w:t xml:space="preserve"> </w:t>
       </w:r>
-      <w:proofErr w:type="spellStart"/>
       <w:r>
         <w:rPr>
           <w:rFonts w:ascii="Menlo" w:eastAsia="Times New Roman" w:hAnsi="Menlo" w:cs="Menlo"/>
@@ -6660,7 +6525,6 @@
         </w:rPr>
         <w:t>i</w:t>
       </w:r>
-      <w:proofErr w:type="spellEnd"/>
       <w:r>
         <w:rPr>
           <w:rFonts w:ascii="Menlo" w:eastAsia="Times New Roman" w:hAnsi="Menlo" w:cs="Menlo"/>
@@ -6711,7 +6575,6 @@
         </w:rPr>
         <w:t>(</w:t>
       </w:r>
-      <w:proofErr w:type="spellStart"/>
       <w:r>
         <w:rPr>
           <w:rFonts w:ascii="Menlo" w:eastAsia="Times New Roman" w:hAnsi="Menlo" w:cs="Menlo"/>
@@ -6722,7 +6585,6 @@
         </w:rPr>
         <w:t>len</w:t>
       </w:r>
-      <w:proofErr w:type="spellEnd"/>
       <w:r>
         <w:rPr>
           <w:rFonts w:ascii="Menlo" w:eastAsia="Times New Roman" w:hAnsi="Menlo" w:cs="Menlo"/>
@@ -6777,7 +6639,6 @@
         </w:rPr>
         <w:t xml:space="preserve">        </w:t>
       </w:r>
-      <w:proofErr w:type="spellStart"/>
       <w:r>
         <w:rPr>
           <w:rFonts w:ascii="Menlo" w:eastAsia="Times New Roman" w:hAnsi="Menlo" w:cs="Menlo"/>
@@ -6788,7 +6649,6 @@
         </w:rPr>
         <w:t>sol_fil</w:t>
       </w:r>
-      <w:proofErr w:type="spellEnd"/>
       <w:r>
         <w:rPr>
           <w:rFonts w:ascii="Menlo" w:eastAsia="Times New Roman" w:hAnsi="Menlo" w:cs="Menlo"/>
@@ -6903,7 +6763,6 @@
         </w:rPr>
         <w:t>(</w:t>
       </w:r>
-      <w:proofErr w:type="spellStart"/>
       <w:r>
         <w:rPr>
           <w:rFonts w:ascii="Menlo" w:eastAsia="Times New Roman" w:hAnsi="Menlo" w:cs="Menlo"/>
@@ -6914,7 +6773,6 @@
         </w:rPr>
         <w:t>len</w:t>
       </w:r>
-      <w:proofErr w:type="spellEnd"/>
       <w:r>
         <w:rPr>
           <w:rFonts w:ascii="Menlo" w:eastAsia="Times New Roman" w:hAnsi="Menlo" w:cs="Menlo"/>
@@ -6925,7 +6783,6 @@
         </w:rPr>
         <w:t>(</w:t>
       </w:r>
-      <w:proofErr w:type="spellStart"/>
       <w:r>
         <w:rPr>
           <w:rFonts w:ascii="Menlo" w:eastAsia="Times New Roman" w:hAnsi="Menlo" w:cs="Menlo"/>
@@ -6936,7 +6793,6 @@
         </w:rPr>
         <w:t>cantidades_a_devolver</w:t>
       </w:r>
-      <w:proofErr w:type="spellEnd"/>
       <w:r>
         <w:rPr>
           <w:rFonts w:ascii="Menlo" w:eastAsia="Times New Roman" w:hAnsi="Menlo" w:cs="Menlo"/>
@@ -6971,7 +6827,6 @@
         </w:rPr>
         <w:t xml:space="preserve">            </w:t>
       </w:r>
-      <w:proofErr w:type="spellStart"/>
       <w:r>
         <w:rPr>
           <w:rFonts w:ascii="Menlo" w:eastAsia="Times New Roman" w:hAnsi="Menlo" w:cs="Menlo"/>
@@ -7002,7 +6857,6 @@
         </w:rPr>
         <w:t>append</w:t>
       </w:r>
-      <w:proofErr w:type="spellEnd"/>
       <w:r>
         <w:rPr>
           <w:rFonts w:ascii="Menlo" w:eastAsia="Times New Roman" w:hAnsi="Menlo" w:cs="Menlo"/>
@@ -7057,7 +6911,6 @@
         </w:rPr>
         <w:t xml:space="preserve">        </w:t>
       </w:r>
-      <w:proofErr w:type="spellStart"/>
       <w:r>
         <w:rPr>
           <w:rFonts w:ascii="Menlo" w:eastAsia="Times New Roman" w:hAnsi="Menlo" w:cs="Menlo"/>
@@ -7088,7 +6941,6 @@
         </w:rPr>
         <w:t>append</w:t>
       </w:r>
-      <w:proofErr w:type="spellEnd"/>
       <w:r>
         <w:rPr>
           <w:rFonts w:ascii="Menlo" w:eastAsia="Times New Roman" w:hAnsi="Menlo" w:cs="Menlo"/>
@@ -7099,7 +6951,6 @@
         </w:rPr>
         <w:t>(</w:t>
       </w:r>
-      <w:proofErr w:type="spellStart"/>
       <w:r>
         <w:rPr>
           <w:rFonts w:ascii="Menlo" w:eastAsia="Times New Roman" w:hAnsi="Menlo" w:cs="Menlo"/>
@@ -7110,7 +6961,6 @@
         </w:rPr>
         <w:t>sol_fil</w:t>
       </w:r>
-      <w:proofErr w:type="spellEnd"/>
       <w:r>
         <w:rPr>
           <w:rFonts w:ascii="Menlo" w:eastAsia="Times New Roman" w:hAnsi="Menlo" w:cs="Menlo"/>
@@ -7189,7 +7039,6 @@
         </w:rPr>
         <w:t xml:space="preserve"> </w:t>
       </w:r>
-      <w:proofErr w:type="spellStart"/>
       <w:r>
         <w:rPr>
           <w:rFonts w:ascii="Menlo" w:eastAsia="Times New Roman" w:hAnsi="Menlo" w:cs="Menlo"/>
@@ -7200,7 +7049,6 @@
         </w:rPr>
         <w:t>i</w:t>
       </w:r>
-      <w:proofErr w:type="spellEnd"/>
       <w:r>
         <w:rPr>
           <w:rFonts w:ascii="Menlo" w:eastAsia="Times New Roman" w:hAnsi="Menlo" w:cs="Menlo"/>
@@ -7251,7 +7099,6 @@
         </w:rPr>
         <w:t>(</w:t>
       </w:r>
-      <w:proofErr w:type="spellStart"/>
       <w:r>
         <w:rPr>
           <w:rFonts w:ascii="Menlo" w:eastAsia="Times New Roman" w:hAnsi="Menlo" w:cs="Menlo"/>
@@ -7262,7 +7109,6 @@
         </w:rPr>
         <w:t>len</w:t>
       </w:r>
-      <w:proofErr w:type="spellEnd"/>
       <w:r>
         <w:rPr>
           <w:rFonts w:ascii="Menlo" w:eastAsia="Times New Roman" w:hAnsi="Menlo" w:cs="Menlo"/>
@@ -7397,7 +7243,6 @@
         </w:rPr>
         <w:t>(</w:t>
       </w:r>
-      <w:proofErr w:type="spellStart"/>
       <w:r>
         <w:rPr>
           <w:rFonts w:ascii="Menlo" w:eastAsia="Times New Roman" w:hAnsi="Menlo" w:cs="Menlo"/>
@@ -7408,7 +7253,6 @@
         </w:rPr>
         <w:t>len</w:t>
       </w:r>
-      <w:proofErr w:type="spellEnd"/>
       <w:r>
         <w:rPr>
           <w:rFonts w:ascii="Menlo" w:eastAsia="Times New Roman" w:hAnsi="Menlo" w:cs="Menlo"/>
@@ -7419,7 +7263,6 @@
         </w:rPr>
         <w:t>(</w:t>
       </w:r>
-      <w:proofErr w:type="spellStart"/>
       <w:r>
         <w:rPr>
           <w:rFonts w:ascii="Menlo" w:eastAsia="Times New Roman" w:hAnsi="Menlo" w:cs="Menlo"/>
@@ -7430,7 +7273,6 @@
         </w:rPr>
         <w:t>cantidades_a_devolver</w:t>
       </w:r>
-      <w:proofErr w:type="spellEnd"/>
       <w:r>
         <w:rPr>
           <w:rFonts w:ascii="Menlo" w:eastAsia="Times New Roman" w:hAnsi="Menlo" w:cs="Menlo"/>
@@ -7452,7 +7294,7 @@
           <w:color w:val="D4D4D4"/>
           <w:sz w:val="18"/>
           <w:szCs w:val="18"/>
-          <w:lang w:val="es-ES" w:eastAsia="es-ES_tradnl"/>
+          <w:lang w:val="pt-PT" w:eastAsia="es-ES_tradnl"/>
         </w:rPr>
       </w:pPr>
       <w:r>
@@ -7465,25 +7307,23 @@
         </w:rPr>
         <w:t xml:space="preserve">            </w:t>
       </w:r>
-      <w:proofErr w:type="spellStart"/>
       <w:r>
         <w:rPr>
           <w:rFonts w:ascii="Menlo" w:eastAsia="Times New Roman" w:hAnsi="Menlo" w:cs="Menlo"/>
           <w:color w:val="C586C0"/>
           <w:sz w:val="18"/>
           <w:szCs w:val="18"/>
-          <w:lang w:val="es-ES" w:eastAsia="es-ES_tradnl"/>
+          <w:lang w:val="pt-PT" w:eastAsia="es-ES_tradnl"/>
         </w:rPr>
         <w:t>if</w:t>
       </w:r>
-      <w:proofErr w:type="spellEnd"/>
-      <w:r>
-        <w:rPr>
-          <w:rFonts w:ascii="Menlo" w:eastAsia="Times New Roman" w:hAnsi="Menlo" w:cs="Menlo"/>
-          <w:color w:val="D4D4D4"/>
-          <w:sz w:val="18"/>
-          <w:szCs w:val="18"/>
-          <w:lang w:val="es-ES" w:eastAsia="es-ES_tradnl"/>
+      <w:r>
+        <w:rPr>
+          <w:rFonts w:ascii="Menlo" w:eastAsia="Times New Roman" w:hAnsi="Menlo" w:cs="Menlo"/>
+          <w:color w:val="D4D4D4"/>
+          <w:sz w:val="18"/>
+          <w:szCs w:val="18"/>
+          <w:lang w:val="pt-PT" w:eastAsia="es-ES_tradnl"/>
         </w:rPr>
         <w:t xml:space="preserve"> </w:t>
       </w:r>
@@ -7493,7 +7333,7 @@
           <w:color w:val="9CDCFE"/>
           <w:sz w:val="18"/>
           <w:szCs w:val="18"/>
-          <w:lang w:val="es-ES" w:eastAsia="es-ES_tradnl"/>
+          <w:lang w:val="pt-PT" w:eastAsia="es-ES_tradnl"/>
         </w:rPr>
         <w:t>v</w:t>
       </w:r>
@@ -7503,7 +7343,7 @@
           <w:color w:val="D4D4D4"/>
           <w:sz w:val="18"/>
           <w:szCs w:val="18"/>
-          <w:lang w:val="es-ES" w:eastAsia="es-ES_tradnl"/>
+          <w:lang w:val="pt-PT" w:eastAsia="es-ES_tradnl"/>
         </w:rPr>
         <w:t>[</w:t>
       </w:r>
@@ -7513,7 +7353,7 @@
           <w:color w:val="9CDCFE"/>
           <w:sz w:val="18"/>
           <w:szCs w:val="18"/>
-          <w:lang w:val="es-ES" w:eastAsia="es-ES_tradnl"/>
+          <w:lang w:val="pt-PT" w:eastAsia="es-ES_tradnl"/>
         </w:rPr>
         <w:t>i</w:t>
       </w:r>
@@ -7523,29 +7363,27 @@
           <w:color w:val="D4D4D4"/>
           <w:sz w:val="18"/>
           <w:szCs w:val="18"/>
-          <w:lang w:val="es-ES" w:eastAsia="es-ES_tradnl"/>
+          <w:lang w:val="pt-PT" w:eastAsia="es-ES_tradnl"/>
         </w:rPr>
         <w:t>]==</w:t>
       </w:r>
-      <w:proofErr w:type="spellStart"/>
-      <w:r>
-        <w:rPr>
-          <w:rFonts w:ascii="Menlo" w:eastAsia="Times New Roman" w:hAnsi="Menlo" w:cs="Menlo"/>
-          <w:color w:val="9CDCFE"/>
-          <w:sz w:val="18"/>
-          <w:szCs w:val="18"/>
-          <w:lang w:val="es-ES" w:eastAsia="es-ES_tradnl"/>
+      <w:r>
+        <w:rPr>
+          <w:rFonts w:ascii="Menlo" w:eastAsia="Times New Roman" w:hAnsi="Menlo" w:cs="Menlo"/>
+          <w:color w:val="9CDCFE"/>
+          <w:sz w:val="18"/>
+          <w:szCs w:val="18"/>
+          <w:lang w:val="pt-PT" w:eastAsia="es-ES_tradnl"/>
         </w:rPr>
         <w:t>cantidades_a_devolver</w:t>
       </w:r>
-      <w:proofErr w:type="spellEnd"/>
-      <w:r>
-        <w:rPr>
-          <w:rFonts w:ascii="Menlo" w:eastAsia="Times New Roman" w:hAnsi="Menlo" w:cs="Menlo"/>
-          <w:color w:val="D4D4D4"/>
-          <w:sz w:val="18"/>
-          <w:szCs w:val="18"/>
-          <w:lang w:val="es-ES" w:eastAsia="es-ES_tradnl"/>
+      <w:r>
+        <w:rPr>
+          <w:rFonts w:ascii="Menlo" w:eastAsia="Times New Roman" w:hAnsi="Menlo" w:cs="Menlo"/>
+          <w:color w:val="D4D4D4"/>
+          <w:sz w:val="18"/>
+          <w:szCs w:val="18"/>
+          <w:lang w:val="pt-PT" w:eastAsia="es-ES_tradnl"/>
         </w:rPr>
         <w:t>[</w:t>
       </w:r>
@@ -7555,7 +7393,7 @@
           <w:color w:val="9CDCFE"/>
           <w:sz w:val="18"/>
           <w:szCs w:val="18"/>
-          <w:lang w:val="es-ES" w:eastAsia="es-ES_tradnl"/>
+          <w:lang w:val="pt-PT" w:eastAsia="es-ES_tradnl"/>
         </w:rPr>
         <w:t>j</w:t>
       </w:r>
@@ -7565,7 +7403,7 @@
           <w:color w:val="D4D4D4"/>
           <w:sz w:val="18"/>
           <w:szCs w:val="18"/>
-          <w:lang w:val="es-ES" w:eastAsia="es-ES_tradnl"/>
+          <w:lang w:val="pt-PT" w:eastAsia="es-ES_tradnl"/>
         </w:rPr>
         <w:t>]:</w:t>
       </w:r>
@@ -7589,7 +7427,7 @@
           <w:color w:val="D4D4D4"/>
           <w:sz w:val="18"/>
           <w:szCs w:val="18"/>
-          <w:lang w:val="es-ES" w:eastAsia="es-ES_tradnl"/>
+          <w:lang w:val="pt-PT" w:eastAsia="es-ES_tradnl"/>
         </w:rPr>
         <w:t xml:space="preserve">                </w:t>
       </w:r>
@@ -7661,7 +7499,6 @@
         </w:rPr>
         <w:t xml:space="preserve">                </w:t>
       </w:r>
-      <w:proofErr w:type="spellStart"/>
       <w:r>
         <w:rPr>
           <w:rFonts w:ascii="Menlo" w:eastAsia="Times New Roman" w:hAnsi="Menlo" w:cs="Menlo"/>
@@ -7672,7 +7509,6 @@
         </w:rPr>
         <w:t>celda</w:t>
       </w:r>
-      <w:proofErr w:type="spellEnd"/>
       <w:r>
         <w:rPr>
           <w:rFonts w:ascii="Menlo" w:eastAsia="Times New Roman" w:hAnsi="Menlo" w:cs="Menlo"/>
@@ -7727,7 +7563,6 @@
         </w:rPr>
         <w:t xml:space="preserve"> </w:t>
       </w:r>
-      <w:proofErr w:type="spellStart"/>
       <w:r>
         <w:rPr>
           <w:rFonts w:ascii="Menlo" w:eastAsia="Times New Roman" w:hAnsi="Menlo" w:cs="Menlo"/>
@@ -7738,7 +7573,6 @@
         </w:rPr>
         <w:t>val</w:t>
       </w:r>
-      <w:proofErr w:type="spellEnd"/>
       <w:r>
         <w:rPr>
           <w:rFonts w:ascii="Menlo" w:eastAsia="Times New Roman" w:hAnsi="Menlo" w:cs="Menlo"/>
@@ -7813,7 +7647,6 @@
         </w:rPr>
         <w:t xml:space="preserve">                    </w:t>
       </w:r>
-      <w:proofErr w:type="spellStart"/>
       <w:r>
         <w:rPr>
           <w:rFonts w:ascii="Menlo" w:eastAsia="Times New Roman" w:hAnsi="Menlo" w:cs="Menlo"/>
@@ -7844,7 +7677,6 @@
         </w:rPr>
         <w:t>append</w:t>
       </w:r>
-      <w:proofErr w:type="spellEnd"/>
       <w:r>
         <w:rPr>
           <w:rFonts w:ascii="Menlo" w:eastAsia="Times New Roman" w:hAnsi="Menlo" w:cs="Menlo"/>
@@ -7919,7 +7751,6 @@
         </w:rPr>
         <w:t xml:space="preserve">                </w:t>
       </w:r>
-      <w:proofErr w:type="spellStart"/>
       <w:r>
         <w:rPr>
           <w:rFonts w:ascii="Menlo" w:eastAsia="Times New Roman" w:hAnsi="Menlo" w:cs="Menlo"/>
@@ -7930,7 +7761,6 @@
         </w:rPr>
         <w:t>celda</w:t>
       </w:r>
-      <w:proofErr w:type="spellEnd"/>
       <w:r>
         <w:rPr>
           <w:rFonts w:ascii="Menlo" w:eastAsia="Times New Roman" w:hAnsi="Menlo" w:cs="Menlo"/>
@@ -7941,7 +7771,6 @@
         </w:rPr>
         <w:t>[</w:t>
       </w:r>
-      <w:proofErr w:type="spellStart"/>
       <w:r>
         <w:rPr>
           <w:rFonts w:ascii="Menlo" w:eastAsia="Times New Roman" w:hAnsi="Menlo" w:cs="Menlo"/>
@@ -7952,7 +7781,6 @@
         </w:rPr>
         <w:t>i</w:t>
       </w:r>
-      <w:proofErr w:type="spellEnd"/>
       <w:r>
         <w:rPr>
           <w:rFonts w:ascii="Menlo" w:eastAsia="Times New Roman" w:hAnsi="Menlo" w:cs="Menlo"/>
@@ -7983,7 +7811,6 @@
         </w:rPr>
         <w:t>[</w:t>
       </w:r>
-      <w:proofErr w:type="spellStart"/>
       <w:r>
         <w:rPr>
           <w:rFonts w:ascii="Menlo" w:eastAsia="Times New Roman" w:hAnsi="Menlo" w:cs="Menlo"/>
@@ -7994,7 +7821,6 @@
         </w:rPr>
         <w:t>i</w:t>
       </w:r>
-      <w:proofErr w:type="spellEnd"/>
       <w:r>
         <w:rPr>
           <w:rFonts w:ascii="Menlo" w:eastAsia="Times New Roman" w:hAnsi="Menlo" w:cs="Menlo"/>
@@ -8036,7 +7862,7 @@
           <w:color w:val="D4D4D4"/>
           <w:sz w:val="18"/>
           <w:szCs w:val="18"/>
-          <w:lang w:val="en-US" w:eastAsia="es-ES_tradnl"/>
+          <w:lang w:val="pt-PT" w:eastAsia="es-ES_tradnl"/>
         </w:rPr>
       </w:pPr>
       <w:r>
@@ -8055,7 +7881,7 @@
           <w:color w:val="9CDCFE"/>
           <w:sz w:val="18"/>
           <w:szCs w:val="18"/>
-          <w:lang w:val="en-US" w:eastAsia="es-ES_tradnl"/>
+          <w:lang w:val="pt-PT" w:eastAsia="es-ES_tradnl"/>
         </w:rPr>
         <w:t>sol</w:t>
       </w:r>
@@ -8065,29 +7891,27 @@
           <w:color w:val="D4D4D4"/>
           <w:sz w:val="18"/>
           <w:szCs w:val="18"/>
-          <w:lang w:val="en-US" w:eastAsia="es-ES_tradnl"/>
+          <w:lang w:val="pt-PT" w:eastAsia="es-ES_tradnl"/>
         </w:rPr>
         <w:t>[</w:t>
       </w:r>
-      <w:proofErr w:type="spellStart"/>
-      <w:r>
-        <w:rPr>
-          <w:rFonts w:ascii="Menlo" w:eastAsia="Times New Roman" w:hAnsi="Menlo" w:cs="Menlo"/>
-          <w:color w:val="9CDCFE"/>
-          <w:sz w:val="18"/>
-          <w:szCs w:val="18"/>
-          <w:lang w:val="en-US" w:eastAsia="es-ES_tradnl"/>
+      <w:r>
+        <w:rPr>
+          <w:rFonts w:ascii="Menlo" w:eastAsia="Times New Roman" w:hAnsi="Menlo" w:cs="Menlo"/>
+          <w:color w:val="9CDCFE"/>
+          <w:sz w:val="18"/>
+          <w:szCs w:val="18"/>
+          <w:lang w:val="pt-PT" w:eastAsia="es-ES_tradnl"/>
         </w:rPr>
         <w:t>i</w:t>
       </w:r>
-      <w:proofErr w:type="spellEnd"/>
-      <w:r>
-        <w:rPr>
-          <w:rFonts w:ascii="Menlo" w:eastAsia="Times New Roman" w:hAnsi="Menlo" w:cs="Menlo"/>
-          <w:color w:val="D4D4D4"/>
-          <w:sz w:val="18"/>
-          <w:szCs w:val="18"/>
-          <w:lang w:val="en-US" w:eastAsia="es-ES_tradnl"/>
+      <w:r>
+        <w:rPr>
+          <w:rFonts w:ascii="Menlo" w:eastAsia="Times New Roman" w:hAnsi="Menlo" w:cs="Menlo"/>
+          <w:color w:val="D4D4D4"/>
+          <w:sz w:val="18"/>
+          <w:szCs w:val="18"/>
+          <w:lang w:val="pt-PT" w:eastAsia="es-ES_tradnl"/>
         </w:rPr>
         <w:t>][</w:t>
       </w:r>
@@ -8097,7 +7921,7 @@
           <w:color w:val="9CDCFE"/>
           <w:sz w:val="18"/>
           <w:szCs w:val="18"/>
-          <w:lang w:val="en-US" w:eastAsia="es-ES_tradnl"/>
+          <w:lang w:val="pt-PT" w:eastAsia="es-ES_tradnl"/>
         </w:rPr>
         <w:t>j</w:t>
       </w:r>
@@ -8107,22 +7931,20 @@
           <w:color w:val="D4D4D4"/>
           <w:sz w:val="18"/>
           <w:szCs w:val="18"/>
-          <w:lang w:val="en-US" w:eastAsia="es-ES_tradnl"/>
+          <w:lang w:val="pt-PT" w:eastAsia="es-ES_tradnl"/>
         </w:rPr>
         <w:t>]=</w:t>
       </w:r>
-      <w:proofErr w:type="spellStart"/>
-      <w:r>
-        <w:rPr>
-          <w:rFonts w:ascii="Menlo" w:eastAsia="Times New Roman" w:hAnsi="Menlo" w:cs="Menlo"/>
-          <w:color w:val="9CDCFE"/>
-          <w:sz w:val="18"/>
-          <w:szCs w:val="18"/>
-          <w:lang w:val="en-US" w:eastAsia="es-ES_tradnl"/>
+      <w:r>
+        <w:rPr>
+          <w:rFonts w:ascii="Menlo" w:eastAsia="Times New Roman" w:hAnsi="Menlo" w:cs="Menlo"/>
+          <w:color w:val="9CDCFE"/>
+          <w:sz w:val="18"/>
+          <w:szCs w:val="18"/>
+          <w:lang w:val="pt-PT" w:eastAsia="es-ES_tradnl"/>
         </w:rPr>
         <w:t>celda</w:t>
       </w:r>
-      <w:proofErr w:type="spellEnd"/>
     </w:p>
     <w:p>
       <w:pPr>
@@ -8134,16 +7956,16 @@
           <w:color w:val="D4D4D4"/>
           <w:sz w:val="18"/>
           <w:szCs w:val="18"/>
-          <w:lang w:val="en-US" w:eastAsia="es-ES_tradnl"/>
-        </w:rPr>
-      </w:pPr>
-      <w:r>
-        <w:rPr>
-          <w:rFonts w:ascii="Menlo" w:eastAsia="Times New Roman" w:hAnsi="Menlo" w:cs="Menlo"/>
-          <w:color w:val="D4D4D4"/>
-          <w:sz w:val="18"/>
-          <w:szCs w:val="18"/>
-          <w:lang w:val="en-US" w:eastAsia="es-ES_tradnl"/>
+          <w:lang w:val="pt-PT" w:eastAsia="es-ES_tradnl"/>
+        </w:rPr>
+      </w:pPr>
+      <w:r>
+        <w:rPr>
+          <w:rFonts w:ascii="Menlo" w:eastAsia="Times New Roman" w:hAnsi="Menlo" w:cs="Menlo"/>
+          <w:color w:val="D4D4D4"/>
+          <w:sz w:val="18"/>
+          <w:szCs w:val="18"/>
+          <w:lang w:val="pt-PT" w:eastAsia="es-ES_tradnl"/>
         </w:rPr>
         <w:t xml:space="preserve">            </w:t>
       </w:r>
@@ -8153,7 +7975,7 @@
           <w:color w:val="C586C0"/>
           <w:sz w:val="18"/>
           <w:szCs w:val="18"/>
-          <w:lang w:val="en-US" w:eastAsia="es-ES_tradnl"/>
+          <w:lang w:val="pt-PT" w:eastAsia="es-ES_tradnl"/>
         </w:rPr>
         <w:t>else</w:t>
       </w:r>
@@ -8163,7 +7985,7 @@
           <w:color w:val="D4D4D4"/>
           <w:sz w:val="18"/>
           <w:szCs w:val="18"/>
-          <w:lang w:val="en-US" w:eastAsia="es-ES_tradnl"/>
+          <w:lang w:val="pt-PT" w:eastAsia="es-ES_tradnl"/>
         </w:rPr>
         <w:t>:</w:t>
       </w:r>
@@ -8187,7 +8009,7 @@
           <w:color w:val="D4D4D4"/>
           <w:sz w:val="18"/>
           <w:szCs w:val="18"/>
-          <w:lang w:val="en-US" w:eastAsia="es-ES_tradnl"/>
+          <w:lang w:val="pt-PT" w:eastAsia="es-ES_tradnl"/>
         </w:rPr>
         <w:t xml:space="preserve">                </w:t>
       </w:r>
@@ -8290,7 +8112,7 @@
           <w:color w:val="D4D4D4"/>
           <w:sz w:val="18"/>
           <w:szCs w:val="18"/>
-          <w:lang w:val="en-US" w:eastAsia="es-ES_tradnl"/>
+          <w:lang w:val="es-ES" w:eastAsia="es-ES_tradnl"/>
         </w:rPr>
       </w:pPr>
       <w:r>
@@ -8303,14 +8125,13 @@
         </w:rPr>
         <w:t xml:space="preserve">                </w:t>
       </w:r>
-      <w:proofErr w:type="spellStart"/>
-      <w:r>
-        <w:rPr>
-          <w:rFonts w:ascii="Menlo" w:eastAsia="Times New Roman" w:hAnsi="Menlo" w:cs="Menlo"/>
-          <w:color w:val="9CDCFE"/>
-          <w:sz w:val="18"/>
-          <w:szCs w:val="18"/>
-          <w:lang w:val="en-US" w:eastAsia="es-ES_tradnl"/>
+      <w:r>
+        <w:rPr>
+          <w:rFonts w:ascii="Menlo" w:eastAsia="Times New Roman" w:hAnsi="Menlo" w:cs="Menlo"/>
+          <w:color w:val="9CDCFE"/>
+          <w:sz w:val="18"/>
+          <w:szCs w:val="18"/>
+          <w:lang w:val="es-ES" w:eastAsia="es-ES_tradnl"/>
         </w:rPr>
         <w:t>candidatos</w:t>
       </w:r>
@@ -8320,7 +8141,7 @@
           <w:color w:val="D4D4D4"/>
           <w:sz w:val="18"/>
           <w:szCs w:val="18"/>
-          <w:lang w:val="en-US" w:eastAsia="es-ES_tradnl"/>
+          <w:lang w:val="es-ES" w:eastAsia="es-ES_tradnl"/>
         </w:rPr>
         <w:t>.</w:t>
       </w:r>
@@ -8330,18 +8151,17 @@
           <w:color w:val="DCDCAA"/>
           <w:sz w:val="18"/>
           <w:szCs w:val="18"/>
-          <w:lang w:val="en-US" w:eastAsia="es-ES_tradnl"/>
+          <w:lang w:val="es-ES" w:eastAsia="es-ES_tradnl"/>
         </w:rPr>
         <w:t>append</w:t>
       </w:r>
-      <w:proofErr w:type="spellEnd"/>
-      <w:r>
-        <w:rPr>
-          <w:rFonts w:ascii="Menlo" w:eastAsia="Times New Roman" w:hAnsi="Menlo" w:cs="Menlo"/>
-          <w:color w:val="D4D4D4"/>
-          <w:sz w:val="18"/>
-          <w:szCs w:val="18"/>
-          <w:lang w:val="en-US" w:eastAsia="es-ES_tradnl"/>
+      <w:r>
+        <w:rPr>
+          <w:rFonts w:ascii="Menlo" w:eastAsia="Times New Roman" w:hAnsi="Menlo" w:cs="Menlo"/>
+          <w:color w:val="D4D4D4"/>
+          <w:sz w:val="18"/>
+          <w:szCs w:val="18"/>
+          <w:lang w:val="es-ES" w:eastAsia="es-ES_tradnl"/>
         </w:rPr>
         <w:t>(</w:t>
       </w:r>
@@ -8351,7 +8171,7 @@
           <w:color w:val="9CDCFE"/>
           <w:sz w:val="18"/>
           <w:szCs w:val="18"/>
-          <w:lang w:val="en-US" w:eastAsia="es-ES_tradnl"/>
+          <w:lang w:val="es-ES" w:eastAsia="es-ES_tradnl"/>
         </w:rPr>
         <w:t>sol</w:t>
       </w:r>
@@ -8361,7 +8181,7 @@
           <w:color w:val="D4D4D4"/>
           <w:sz w:val="18"/>
           <w:szCs w:val="18"/>
-          <w:lang w:val="en-US" w:eastAsia="es-ES_tradnl"/>
+          <w:lang w:val="es-ES" w:eastAsia="es-ES_tradnl"/>
         </w:rPr>
         <w:t>[</w:t>
       </w:r>
@@ -8371,7 +8191,7 @@
           <w:color w:val="9CDCFE"/>
           <w:sz w:val="18"/>
           <w:szCs w:val="18"/>
-          <w:lang w:val="en-US" w:eastAsia="es-ES_tradnl"/>
+          <w:lang w:val="es-ES" w:eastAsia="es-ES_tradnl"/>
         </w:rPr>
         <w:t>i</w:t>
       </w:r>
@@ -8381,7 +8201,7 @@
           <w:color w:val="D4D4D4"/>
           <w:sz w:val="18"/>
           <w:szCs w:val="18"/>
-          <w:lang w:val="en-US" w:eastAsia="es-ES_tradnl"/>
+          <w:lang w:val="es-ES" w:eastAsia="es-ES_tradnl"/>
         </w:rPr>
         <w:t>-</w:t>
       </w:r>
@@ -8391,7 +8211,7 @@
           <w:color w:val="B5CEA8"/>
           <w:sz w:val="18"/>
           <w:szCs w:val="18"/>
-          <w:lang w:val="en-US" w:eastAsia="es-ES_tradnl"/>
+          <w:lang w:val="es-ES" w:eastAsia="es-ES_tradnl"/>
         </w:rPr>
         <w:t>1</w:t>
       </w:r>
@@ -8401,7 +8221,7 @@
           <w:color w:val="D4D4D4"/>
           <w:sz w:val="18"/>
           <w:szCs w:val="18"/>
-          <w:lang w:val="en-US" w:eastAsia="es-ES_tradnl"/>
+          <w:lang w:val="es-ES" w:eastAsia="es-ES_tradnl"/>
         </w:rPr>
         <w:t>][</w:t>
       </w:r>
@@ -8411,7 +8231,7 @@
           <w:color w:val="9CDCFE"/>
           <w:sz w:val="18"/>
           <w:szCs w:val="18"/>
-          <w:lang w:val="en-US" w:eastAsia="es-ES_tradnl"/>
+          <w:lang w:val="es-ES" w:eastAsia="es-ES_tradnl"/>
         </w:rPr>
         <w:t>j</w:t>
       </w:r>
@@ -8421,7 +8241,7 @@
           <w:color w:val="D4D4D4"/>
           <w:sz w:val="18"/>
           <w:szCs w:val="18"/>
-          <w:lang w:val="en-US" w:eastAsia="es-ES_tradnl"/>
+          <w:lang w:val="es-ES" w:eastAsia="es-ES_tradnl"/>
         </w:rPr>
         <w:t>])</w:t>
       </w:r>
@@ -8445,7 +8265,7 @@
           <w:color w:val="D4D4D4"/>
           <w:sz w:val="18"/>
           <w:szCs w:val="18"/>
-          <w:lang w:val="en-US" w:eastAsia="es-ES_tradnl"/>
+          <w:lang w:val="es-ES" w:eastAsia="es-ES_tradnl"/>
         </w:rPr>
         <w:t xml:space="preserve">                </w:t>
       </w:r>
@@ -8483,7 +8303,6 @@
         </w:rPr>
         <w:t xml:space="preserve">                </w:t>
       </w:r>
-      <w:proofErr w:type="spellStart"/>
       <w:r>
         <w:rPr>
           <w:rFonts w:ascii="Menlo" w:eastAsia="Times New Roman" w:hAnsi="Menlo" w:cs="Menlo"/>
@@ -8514,7 +8333,6 @@
         </w:rPr>
         <w:t>k</w:t>
       </w:r>
-      <w:proofErr w:type="spellEnd"/>
       <w:r>
         <w:rPr>
           <w:rFonts w:ascii="Menlo" w:eastAsia="Times New Roman" w:hAnsi="Menlo" w:cs="Menlo"/>
@@ -8636,7 +8454,7 @@
           <w:color w:val="D4D4D4"/>
           <w:sz w:val="18"/>
           <w:szCs w:val="18"/>
-          <w:lang w:val="en-US" w:eastAsia="es-ES_tradnl"/>
+          <w:lang w:val="pt-PT" w:eastAsia="es-ES_tradnl"/>
         </w:rPr>
       </w:pPr>
       <w:r>
@@ -8649,14 +8467,13 @@
         </w:rPr>
         <w:t xml:space="preserve">                    </w:t>
       </w:r>
-      <w:proofErr w:type="spellStart"/>
-      <w:r>
-        <w:rPr>
-          <w:rFonts w:ascii="Menlo" w:eastAsia="Times New Roman" w:hAnsi="Menlo" w:cs="Menlo"/>
-          <w:color w:val="9CDCFE"/>
-          <w:sz w:val="18"/>
-          <w:szCs w:val="18"/>
-          <w:lang w:val="en-US" w:eastAsia="es-ES_tradnl"/>
+      <w:r>
+        <w:rPr>
+          <w:rFonts w:ascii="Menlo" w:eastAsia="Times New Roman" w:hAnsi="Menlo" w:cs="Menlo"/>
+          <w:color w:val="9CDCFE"/>
+          <w:sz w:val="18"/>
+          <w:szCs w:val="18"/>
+          <w:lang w:val="pt-PT" w:eastAsia="es-ES_tradnl"/>
         </w:rPr>
         <w:t>candidatos</w:t>
       </w:r>
@@ -8666,7 +8483,7 @@
           <w:color w:val="D4D4D4"/>
           <w:sz w:val="18"/>
           <w:szCs w:val="18"/>
-          <w:lang w:val="en-US" w:eastAsia="es-ES_tradnl"/>
+          <w:lang w:val="pt-PT" w:eastAsia="es-ES_tradnl"/>
         </w:rPr>
         <w:t>.</w:t>
       </w:r>
@@ -8676,40 +8493,37 @@
           <w:color w:val="DCDCAA"/>
           <w:sz w:val="18"/>
           <w:szCs w:val="18"/>
-          <w:lang w:val="en-US" w:eastAsia="es-ES_tradnl"/>
+          <w:lang w:val="pt-PT" w:eastAsia="es-ES_tradnl"/>
         </w:rPr>
         <w:t>append</w:t>
       </w:r>
-      <w:proofErr w:type="spellEnd"/>
-      <w:r>
-        <w:rPr>
-          <w:rFonts w:ascii="Menlo" w:eastAsia="Times New Roman" w:hAnsi="Menlo" w:cs="Menlo"/>
-          <w:color w:val="D4D4D4"/>
-          <w:sz w:val="18"/>
-          <w:szCs w:val="18"/>
-          <w:lang w:val="en-US" w:eastAsia="es-ES_tradnl"/>
+      <w:r>
+        <w:rPr>
+          <w:rFonts w:ascii="Menlo" w:eastAsia="Times New Roman" w:hAnsi="Menlo" w:cs="Menlo"/>
+          <w:color w:val="D4D4D4"/>
+          <w:sz w:val="18"/>
+          <w:szCs w:val="18"/>
+          <w:lang w:val="pt-PT" w:eastAsia="es-ES_tradnl"/>
         </w:rPr>
         <w:t>(</w:t>
       </w:r>
-      <w:proofErr w:type="spellStart"/>
       <w:r>
         <w:rPr>
           <w:rFonts w:ascii="Menlo" w:eastAsia="Times New Roman" w:hAnsi="Menlo" w:cs="Menlo"/>
           <w:color w:val="DCDCAA"/>
           <w:sz w:val="18"/>
           <w:szCs w:val="18"/>
-          <w:lang w:val="en-US" w:eastAsia="es-ES_tradnl"/>
+          <w:lang w:val="pt-PT" w:eastAsia="es-ES_tradnl"/>
         </w:rPr>
         <w:t>combinacion</w:t>
       </w:r>
-      <w:proofErr w:type="spellEnd"/>
-      <w:r>
-        <w:rPr>
-          <w:rFonts w:ascii="Menlo" w:eastAsia="Times New Roman" w:hAnsi="Menlo" w:cs="Menlo"/>
-          <w:color w:val="D4D4D4"/>
-          <w:sz w:val="18"/>
-          <w:szCs w:val="18"/>
-          <w:lang w:val="en-US" w:eastAsia="es-ES_tradnl"/>
+      <w:r>
+        <w:rPr>
+          <w:rFonts w:ascii="Menlo" w:eastAsia="Times New Roman" w:hAnsi="Menlo" w:cs="Menlo"/>
+          <w:color w:val="D4D4D4"/>
+          <w:sz w:val="18"/>
+          <w:szCs w:val="18"/>
+          <w:lang w:val="pt-PT" w:eastAsia="es-ES_tradnl"/>
         </w:rPr>
         <w:t>(</w:t>
       </w:r>
@@ -8719,7 +8533,7 @@
           <w:color w:val="9CDCFE"/>
           <w:sz w:val="18"/>
           <w:szCs w:val="18"/>
-          <w:lang w:val="en-US" w:eastAsia="es-ES_tradnl"/>
+          <w:lang w:val="pt-PT" w:eastAsia="es-ES_tradnl"/>
         </w:rPr>
         <w:t>sol</w:t>
       </w:r>
@@ -8729,29 +8543,27 @@
           <w:color w:val="D4D4D4"/>
           <w:sz w:val="18"/>
           <w:szCs w:val="18"/>
-          <w:lang w:val="en-US" w:eastAsia="es-ES_tradnl"/>
+          <w:lang w:val="pt-PT" w:eastAsia="es-ES_tradnl"/>
         </w:rPr>
         <w:t>[</w:t>
       </w:r>
-      <w:proofErr w:type="spellStart"/>
-      <w:r>
-        <w:rPr>
-          <w:rFonts w:ascii="Menlo" w:eastAsia="Times New Roman" w:hAnsi="Menlo" w:cs="Menlo"/>
-          <w:color w:val="9CDCFE"/>
-          <w:sz w:val="18"/>
-          <w:szCs w:val="18"/>
-          <w:lang w:val="en-US" w:eastAsia="es-ES_tradnl"/>
+      <w:r>
+        <w:rPr>
+          <w:rFonts w:ascii="Menlo" w:eastAsia="Times New Roman" w:hAnsi="Menlo" w:cs="Menlo"/>
+          <w:color w:val="9CDCFE"/>
+          <w:sz w:val="18"/>
+          <w:szCs w:val="18"/>
+          <w:lang w:val="pt-PT" w:eastAsia="es-ES_tradnl"/>
         </w:rPr>
         <w:t>i</w:t>
       </w:r>
-      <w:proofErr w:type="spellEnd"/>
-      <w:r>
-        <w:rPr>
-          <w:rFonts w:ascii="Menlo" w:eastAsia="Times New Roman" w:hAnsi="Menlo" w:cs="Menlo"/>
-          <w:color w:val="D4D4D4"/>
-          <w:sz w:val="18"/>
-          <w:szCs w:val="18"/>
-          <w:lang w:val="en-US" w:eastAsia="es-ES_tradnl"/>
+      <w:r>
+        <w:rPr>
+          <w:rFonts w:ascii="Menlo" w:eastAsia="Times New Roman" w:hAnsi="Menlo" w:cs="Menlo"/>
+          <w:color w:val="D4D4D4"/>
+          <w:sz w:val="18"/>
+          <w:szCs w:val="18"/>
+          <w:lang w:val="pt-PT" w:eastAsia="es-ES_tradnl"/>
         </w:rPr>
         <w:t>][</w:t>
       </w:r>
@@ -8761,7 +8573,7 @@
           <w:color w:val="9CDCFE"/>
           <w:sz w:val="18"/>
           <w:szCs w:val="18"/>
-          <w:lang w:val="en-US" w:eastAsia="es-ES_tradnl"/>
+          <w:lang w:val="pt-PT" w:eastAsia="es-ES_tradnl"/>
         </w:rPr>
         <w:t>k</w:t>
       </w:r>
@@ -8771,7 +8583,7 @@
           <w:color w:val="D4D4D4"/>
           <w:sz w:val="18"/>
           <w:szCs w:val="18"/>
-          <w:lang w:val="en-US" w:eastAsia="es-ES_tradnl"/>
+          <w:lang w:val="pt-PT" w:eastAsia="es-ES_tradnl"/>
         </w:rPr>
         <w:t>],</w:t>
       </w:r>
@@ -8781,7 +8593,7 @@
           <w:color w:val="9CDCFE"/>
           <w:sz w:val="18"/>
           <w:szCs w:val="18"/>
-          <w:lang w:val="en-US" w:eastAsia="es-ES_tradnl"/>
+          <w:lang w:val="pt-PT" w:eastAsia="es-ES_tradnl"/>
         </w:rPr>
         <w:t>sol</w:t>
       </w:r>
@@ -8791,29 +8603,27 @@
           <w:color w:val="D4D4D4"/>
           <w:sz w:val="18"/>
           <w:szCs w:val="18"/>
-          <w:lang w:val="en-US" w:eastAsia="es-ES_tradnl"/>
+          <w:lang w:val="pt-PT" w:eastAsia="es-ES_tradnl"/>
         </w:rPr>
         <w:t>[</w:t>
       </w:r>
-      <w:proofErr w:type="spellStart"/>
-      <w:r>
-        <w:rPr>
-          <w:rFonts w:ascii="Menlo" w:eastAsia="Times New Roman" w:hAnsi="Menlo" w:cs="Menlo"/>
-          <w:color w:val="9CDCFE"/>
-          <w:sz w:val="18"/>
-          <w:szCs w:val="18"/>
-          <w:lang w:val="en-US" w:eastAsia="es-ES_tradnl"/>
+      <w:r>
+        <w:rPr>
+          <w:rFonts w:ascii="Menlo" w:eastAsia="Times New Roman" w:hAnsi="Menlo" w:cs="Menlo"/>
+          <w:color w:val="9CDCFE"/>
+          <w:sz w:val="18"/>
+          <w:szCs w:val="18"/>
+          <w:lang w:val="pt-PT" w:eastAsia="es-ES_tradnl"/>
         </w:rPr>
         <w:t>i</w:t>
       </w:r>
-      <w:proofErr w:type="spellEnd"/>
-      <w:r>
-        <w:rPr>
-          <w:rFonts w:ascii="Menlo" w:eastAsia="Times New Roman" w:hAnsi="Menlo" w:cs="Menlo"/>
-          <w:color w:val="D4D4D4"/>
-          <w:sz w:val="18"/>
-          <w:szCs w:val="18"/>
-          <w:lang w:val="en-US" w:eastAsia="es-ES_tradnl"/>
+      <w:r>
+        <w:rPr>
+          <w:rFonts w:ascii="Menlo" w:eastAsia="Times New Roman" w:hAnsi="Menlo" w:cs="Menlo"/>
+          <w:color w:val="D4D4D4"/>
+          <w:sz w:val="18"/>
+          <w:szCs w:val="18"/>
+          <w:lang w:val="pt-PT" w:eastAsia="es-ES_tradnl"/>
         </w:rPr>
         <w:t>][</w:t>
       </w:r>
@@ -8823,7 +8633,7 @@
           <w:color w:val="9CDCFE"/>
           <w:sz w:val="18"/>
           <w:szCs w:val="18"/>
-          <w:lang w:val="en-US" w:eastAsia="es-ES_tradnl"/>
+          <w:lang w:val="pt-PT" w:eastAsia="es-ES_tradnl"/>
         </w:rPr>
         <w:t>j</w:t>
       </w:r>
@@ -8833,7 +8643,7 @@
           <w:color w:val="D4D4D4"/>
           <w:sz w:val="18"/>
           <w:szCs w:val="18"/>
-          <w:lang w:val="en-US" w:eastAsia="es-ES_tradnl"/>
+          <w:lang w:val="pt-PT" w:eastAsia="es-ES_tradnl"/>
         </w:rPr>
         <w:t>-</w:t>
       </w:r>
@@ -8843,7 +8653,7 @@
           <w:color w:val="9CDCFE"/>
           <w:sz w:val="18"/>
           <w:szCs w:val="18"/>
-          <w:lang w:val="en-US" w:eastAsia="es-ES_tradnl"/>
+          <w:lang w:val="pt-PT" w:eastAsia="es-ES_tradnl"/>
         </w:rPr>
         <w:t>k</w:t>
       </w:r>
@@ -8853,7 +8663,7 @@
           <w:color w:val="D4D4D4"/>
           <w:sz w:val="18"/>
           <w:szCs w:val="18"/>
-          <w:lang w:val="en-US" w:eastAsia="es-ES_tradnl"/>
+          <w:lang w:val="pt-PT" w:eastAsia="es-ES_tradnl"/>
         </w:rPr>
         <w:t>-</w:t>
       </w:r>
@@ -8863,7 +8673,7 @@
           <w:color w:val="B5CEA8"/>
           <w:sz w:val="18"/>
           <w:szCs w:val="18"/>
-          <w:lang w:val="en-US" w:eastAsia="es-ES_tradnl"/>
+          <w:lang w:val="pt-PT" w:eastAsia="es-ES_tradnl"/>
         </w:rPr>
         <w:t>1</w:t>
       </w:r>
@@ -8873,7 +8683,7 @@
           <w:color w:val="D4D4D4"/>
           <w:sz w:val="18"/>
           <w:szCs w:val="18"/>
-          <w:lang w:val="en-US" w:eastAsia="es-ES_tradnl"/>
+          <w:lang w:val="pt-PT" w:eastAsia="es-ES_tradnl"/>
         </w:rPr>
         <w:t>]))</w:t>
       </w:r>
@@ -8888,16 +8698,16 @@
           <w:color w:val="D4D4D4"/>
           <w:sz w:val="18"/>
           <w:szCs w:val="18"/>
-          <w:lang w:val="es-ES" w:eastAsia="es-ES_tradnl"/>
-        </w:rPr>
-      </w:pPr>
-      <w:r>
-        <w:rPr>
-          <w:rFonts w:ascii="Menlo" w:eastAsia="Times New Roman" w:hAnsi="Menlo" w:cs="Menlo"/>
-          <w:color w:val="D4D4D4"/>
-          <w:sz w:val="18"/>
-          <w:szCs w:val="18"/>
-          <w:lang w:val="en-US" w:eastAsia="es-ES_tradnl"/>
+          <w:lang w:val="pt-PT" w:eastAsia="es-ES_tradnl"/>
+        </w:rPr>
+      </w:pPr>
+      <w:r>
+        <w:rPr>
+          <w:rFonts w:ascii="Menlo" w:eastAsia="Times New Roman" w:hAnsi="Menlo" w:cs="Menlo"/>
+          <w:color w:val="D4D4D4"/>
+          <w:sz w:val="18"/>
+          <w:szCs w:val="18"/>
+          <w:lang w:val="pt-PT" w:eastAsia="es-ES_tradnl"/>
         </w:rPr>
         <w:t xml:space="preserve">                    </w:t>
       </w:r>
@@ -8907,7 +8717,7 @@
           <w:color w:val="9CDCFE"/>
           <w:sz w:val="18"/>
           <w:szCs w:val="18"/>
-          <w:lang w:val="es-ES" w:eastAsia="es-ES_tradnl"/>
+          <w:lang w:val="pt-PT" w:eastAsia="es-ES_tradnl"/>
         </w:rPr>
         <w:t>sol</w:t>
       </w:r>
@@ -8917,7 +8727,7 @@
           <w:color w:val="D4D4D4"/>
           <w:sz w:val="18"/>
           <w:szCs w:val="18"/>
-          <w:lang w:val="es-ES" w:eastAsia="es-ES_tradnl"/>
+          <w:lang w:val="pt-PT" w:eastAsia="es-ES_tradnl"/>
         </w:rPr>
         <w:t>[</w:t>
       </w:r>
@@ -8927,7 +8737,7 @@
           <w:color w:val="9CDCFE"/>
           <w:sz w:val="18"/>
           <w:szCs w:val="18"/>
-          <w:lang w:val="es-ES" w:eastAsia="es-ES_tradnl"/>
+          <w:lang w:val="pt-PT" w:eastAsia="es-ES_tradnl"/>
         </w:rPr>
         <w:t>i</w:t>
       </w:r>
@@ -8937,7 +8747,7 @@
           <w:color w:val="D4D4D4"/>
           <w:sz w:val="18"/>
           <w:szCs w:val="18"/>
-          <w:lang w:val="es-ES" w:eastAsia="es-ES_tradnl"/>
+          <w:lang w:val="pt-PT" w:eastAsia="es-ES_tradnl"/>
         </w:rPr>
         <w:t>][</w:t>
       </w:r>
@@ -8947,7 +8757,7 @@
           <w:color w:val="9CDCFE"/>
           <w:sz w:val="18"/>
           <w:szCs w:val="18"/>
-          <w:lang w:val="es-ES" w:eastAsia="es-ES_tradnl"/>
+          <w:lang w:val="pt-PT" w:eastAsia="es-ES_tradnl"/>
         </w:rPr>
         <w:t>j</w:t>
       </w:r>
@@ -8957,40 +8767,37 @@
           <w:color w:val="D4D4D4"/>
           <w:sz w:val="18"/>
           <w:szCs w:val="18"/>
-          <w:lang w:val="es-ES" w:eastAsia="es-ES_tradnl"/>
+          <w:lang w:val="pt-PT" w:eastAsia="es-ES_tradnl"/>
         </w:rPr>
         <w:t>]=</w:t>
       </w:r>
-      <w:proofErr w:type="spellStart"/>
       <w:r>
         <w:rPr>
           <w:rFonts w:ascii="Menlo" w:eastAsia="Times New Roman" w:hAnsi="Menlo" w:cs="Menlo"/>
           <w:color w:val="DCDCAA"/>
           <w:sz w:val="18"/>
           <w:szCs w:val="18"/>
-          <w:lang w:val="es-ES" w:eastAsia="es-ES_tradnl"/>
+          <w:lang w:val="pt-PT" w:eastAsia="es-ES_tradnl"/>
         </w:rPr>
         <w:t>mejor_candidato</w:t>
       </w:r>
-      <w:proofErr w:type="spellEnd"/>
-      <w:r>
-        <w:rPr>
-          <w:rFonts w:ascii="Menlo" w:eastAsia="Times New Roman" w:hAnsi="Menlo" w:cs="Menlo"/>
-          <w:color w:val="D4D4D4"/>
-          <w:sz w:val="18"/>
-          <w:szCs w:val="18"/>
-          <w:lang w:val="es-ES" w:eastAsia="es-ES_tradnl"/>
+      <w:r>
+        <w:rPr>
+          <w:rFonts w:ascii="Menlo" w:eastAsia="Times New Roman" w:hAnsi="Menlo" w:cs="Menlo"/>
+          <w:color w:val="D4D4D4"/>
+          <w:sz w:val="18"/>
+          <w:szCs w:val="18"/>
+          <w:lang w:val="pt-PT" w:eastAsia="es-ES_tradnl"/>
         </w:rPr>
         <w:t>(</w:t>
       </w:r>
-      <w:proofErr w:type="spellStart"/>
-      <w:r>
-        <w:rPr>
-          <w:rFonts w:ascii="Menlo" w:eastAsia="Times New Roman" w:hAnsi="Menlo" w:cs="Menlo"/>
-          <w:color w:val="9CDCFE"/>
-          <w:sz w:val="18"/>
-          <w:szCs w:val="18"/>
-          <w:lang w:val="es-ES" w:eastAsia="es-ES_tradnl"/>
+      <w:r>
+        <w:rPr>
+          <w:rFonts w:ascii="Menlo" w:eastAsia="Times New Roman" w:hAnsi="Menlo" w:cs="Menlo"/>
+          <w:color w:val="9CDCFE"/>
+          <w:sz w:val="18"/>
+          <w:szCs w:val="18"/>
+          <w:lang w:val="pt-PT" w:eastAsia="es-ES_tradnl"/>
         </w:rPr>
         <w:t>candidatos</w:t>
       </w:r>
@@ -9000,7 +8807,7 @@
           <w:color w:val="D4D4D4"/>
           <w:sz w:val="18"/>
           <w:szCs w:val="18"/>
-          <w:lang w:val="es-ES" w:eastAsia="es-ES_tradnl"/>
+          <w:lang w:val="pt-PT" w:eastAsia="es-ES_tradnl"/>
         </w:rPr>
         <w:t>,</w:t>
       </w:r>
@@ -9010,18 +8817,17 @@
           <w:color w:val="9CDCFE"/>
           <w:sz w:val="18"/>
           <w:szCs w:val="18"/>
-          <w:lang w:val="es-ES" w:eastAsia="es-ES_tradnl"/>
+          <w:lang w:val="pt-PT" w:eastAsia="es-ES_tradnl"/>
         </w:rPr>
         <w:t>c</w:t>
       </w:r>
-      <w:proofErr w:type="spellEnd"/>
-      <w:r>
-        <w:rPr>
-          <w:rFonts w:ascii="Menlo" w:eastAsia="Times New Roman" w:hAnsi="Menlo" w:cs="Menlo"/>
-          <w:color w:val="D4D4D4"/>
-          <w:sz w:val="18"/>
-          <w:szCs w:val="18"/>
-          <w:lang w:val="es-ES" w:eastAsia="es-ES_tradnl"/>
+      <w:r>
+        <w:rPr>
+          <w:rFonts w:ascii="Menlo" w:eastAsia="Times New Roman" w:hAnsi="Menlo" w:cs="Menlo"/>
+          <w:color w:val="D4D4D4"/>
+          <w:sz w:val="18"/>
+          <w:szCs w:val="18"/>
+          <w:lang w:val="pt-PT" w:eastAsia="es-ES_tradnl"/>
         </w:rPr>
         <w:t>)</w:t>
       </w:r>
@@ -9036,7 +8842,7 @@
           <w:color w:val="D4D4D4"/>
           <w:sz w:val="18"/>
           <w:szCs w:val="18"/>
-          <w:lang w:val="es-ES" w:eastAsia="es-ES_tradnl"/>
+          <w:lang w:val="pt-PT" w:eastAsia="es-ES_tradnl"/>
         </w:rPr>
       </w:pPr>
     </w:p>
@@ -9050,16 +8856,16 @@
           <w:color w:val="D4D4D4"/>
           <w:sz w:val="18"/>
           <w:szCs w:val="18"/>
-          <w:lang w:val="es-ES" w:eastAsia="es-ES_tradnl"/>
-        </w:rPr>
-      </w:pPr>
-      <w:r>
-        <w:rPr>
-          <w:rFonts w:ascii="Menlo" w:eastAsia="Times New Roman" w:hAnsi="Menlo" w:cs="Menlo"/>
-          <w:color w:val="D4D4D4"/>
-          <w:sz w:val="18"/>
-          <w:szCs w:val="18"/>
-          <w:lang w:val="es-ES" w:eastAsia="es-ES_tradnl"/>
+          <w:lang w:val="pt-PT" w:eastAsia="es-ES_tradnl"/>
+        </w:rPr>
+      </w:pPr>
+      <w:r>
+        <w:rPr>
+          <w:rFonts w:ascii="Menlo" w:eastAsia="Times New Roman" w:hAnsi="Menlo" w:cs="Menlo"/>
+          <w:color w:val="D4D4D4"/>
+          <w:sz w:val="18"/>
+          <w:szCs w:val="18"/>
+          <w:lang w:val="pt-PT" w:eastAsia="es-ES_tradnl"/>
         </w:rPr>
         <w:t xml:space="preserve">    </w:t>
       </w:r>
@@ -9069,53 +8875,9 @@
           <w:color w:val="6A9955"/>
           <w:sz w:val="18"/>
           <w:szCs w:val="18"/>
-          <w:lang w:val="es-ES" w:eastAsia="es-ES_tradnl"/>
-        </w:rPr>
-        <w:t xml:space="preserve"># </w:t>
-      </w:r>
-      <w:proofErr w:type="spellStart"/>
-      <w:r>
-        <w:rPr>
-          <w:rFonts w:ascii="Menlo" w:eastAsia="Times New Roman" w:hAnsi="Menlo" w:cs="Menlo"/>
-          <w:color w:val="6A9955"/>
-          <w:sz w:val="18"/>
-          <w:szCs w:val="18"/>
-          <w:lang w:val="es-ES" w:eastAsia="es-ES_tradnl"/>
-        </w:rPr>
-        <w:t>print</w:t>
-      </w:r>
-      <w:proofErr w:type="spellEnd"/>
-      <w:r>
-        <w:rPr>
-          <w:rFonts w:ascii="Menlo" w:eastAsia="Times New Roman" w:hAnsi="Menlo" w:cs="Menlo"/>
-          <w:color w:val="6A9955"/>
-          <w:sz w:val="18"/>
-          <w:szCs w:val="18"/>
-          <w:lang w:val="es-ES" w:eastAsia="es-ES_tradnl"/>
-        </w:rPr>
-        <w:t xml:space="preserve">(sol) # </w:t>
-      </w:r>
-      <w:proofErr w:type="spellStart"/>
-      <w:r>
-        <w:rPr>
-          <w:rFonts w:ascii="Menlo" w:eastAsia="Times New Roman" w:hAnsi="Menlo" w:cs="Menlo"/>
-          <w:color w:val="6A9955"/>
-          <w:sz w:val="18"/>
-          <w:szCs w:val="18"/>
-          <w:lang w:val="es-ES" w:eastAsia="es-ES_tradnl"/>
-        </w:rPr>
-        <w:t>Descomentar</w:t>
-      </w:r>
-      <w:proofErr w:type="spellEnd"/>
-      <w:r>
-        <w:rPr>
-          <w:rFonts w:ascii="Menlo" w:eastAsia="Times New Roman" w:hAnsi="Menlo" w:cs="Menlo"/>
-          <w:color w:val="6A9955"/>
-          <w:sz w:val="18"/>
-          <w:szCs w:val="18"/>
-          <w:lang w:val="es-ES" w:eastAsia="es-ES_tradnl"/>
-        </w:rPr>
-        <w:t xml:space="preserve"> para visualizar la tabla completa</w:t>
+          <w:lang w:val="pt-PT" w:eastAsia="es-ES_tradnl"/>
+        </w:rPr>
+        <w:t># print(sol) # Descomentar para visualizar la tabla completa</w:t>
       </w:r>
     </w:p>
     <w:p>
@@ -9128,16 +8890,16 @@
           <w:color w:val="D4D4D4"/>
           <w:sz w:val="18"/>
           <w:szCs w:val="18"/>
-          <w:lang w:val="es-ES" w:eastAsia="es-ES_tradnl"/>
-        </w:rPr>
-      </w:pPr>
-      <w:r>
-        <w:rPr>
-          <w:rFonts w:ascii="Menlo" w:eastAsia="Times New Roman" w:hAnsi="Menlo" w:cs="Menlo"/>
-          <w:color w:val="D4D4D4"/>
-          <w:sz w:val="18"/>
-          <w:szCs w:val="18"/>
-          <w:lang w:val="es-ES" w:eastAsia="es-ES_tradnl"/>
+          <w:lang w:val="pt-PT" w:eastAsia="es-ES_tradnl"/>
+        </w:rPr>
+      </w:pPr>
+      <w:r>
+        <w:rPr>
+          <w:rFonts w:ascii="Menlo" w:eastAsia="Times New Roman" w:hAnsi="Menlo" w:cs="Menlo"/>
+          <w:color w:val="D4D4D4"/>
+          <w:sz w:val="18"/>
+          <w:szCs w:val="18"/>
+          <w:lang w:val="pt-PT" w:eastAsia="es-ES_tradnl"/>
         </w:rPr>
         <w:t xml:space="preserve">    </w:t>
       </w:r>
@@ -9147,7 +8909,7 @@
           <w:color w:val="C586C0"/>
           <w:sz w:val="18"/>
           <w:szCs w:val="18"/>
-          <w:lang w:val="es-ES" w:eastAsia="es-ES_tradnl"/>
+          <w:lang w:val="pt-PT" w:eastAsia="es-ES_tradnl"/>
         </w:rPr>
         <w:t>return</w:t>
       </w:r>
@@ -9157,7 +8919,7 @@
           <w:color w:val="D4D4D4"/>
           <w:sz w:val="18"/>
           <w:szCs w:val="18"/>
-          <w:lang w:val="es-ES" w:eastAsia="es-ES_tradnl"/>
+          <w:lang w:val="pt-PT" w:eastAsia="es-ES_tradnl"/>
         </w:rPr>
         <w:t xml:space="preserve"> </w:t>
       </w:r>
@@ -9167,7 +8929,7 @@
           <w:color w:val="9CDCFE"/>
           <w:sz w:val="18"/>
           <w:szCs w:val="18"/>
-          <w:lang w:val="es-ES" w:eastAsia="es-ES_tradnl"/>
+          <w:lang w:val="pt-PT" w:eastAsia="es-ES_tradnl"/>
         </w:rPr>
         <w:t>sol</w:t>
       </w:r>
@@ -9177,7 +8939,7 @@
           <w:color w:val="D4D4D4"/>
           <w:sz w:val="18"/>
           <w:szCs w:val="18"/>
-          <w:lang w:val="es-ES" w:eastAsia="es-ES_tradnl"/>
+          <w:lang w:val="pt-PT" w:eastAsia="es-ES_tradnl"/>
         </w:rPr>
         <w:t>[-</w:t>
       </w:r>
@@ -9187,7 +8949,7 @@
           <w:color w:val="B5CEA8"/>
           <w:sz w:val="18"/>
           <w:szCs w:val="18"/>
-          <w:lang w:val="es-ES" w:eastAsia="es-ES_tradnl"/>
+          <w:lang w:val="pt-PT" w:eastAsia="es-ES_tradnl"/>
         </w:rPr>
         <w:t>1</w:t>
       </w:r>
@@ -9197,7 +8959,7 @@
           <w:color w:val="D4D4D4"/>
           <w:sz w:val="18"/>
           <w:szCs w:val="18"/>
-          <w:lang w:val="es-ES" w:eastAsia="es-ES_tradnl"/>
+          <w:lang w:val="pt-PT" w:eastAsia="es-ES_tradnl"/>
         </w:rPr>
         <w:t>][-</w:t>
       </w:r>
@@ -9207,7 +8969,7 @@
           <w:color w:val="B5CEA8"/>
           <w:sz w:val="18"/>
           <w:szCs w:val="18"/>
-          <w:lang w:val="es-ES" w:eastAsia="es-ES_tradnl"/>
+          <w:lang w:val="pt-PT" w:eastAsia="es-ES_tradnl"/>
         </w:rPr>
         <w:t>1</w:t>
       </w:r>
@@ -9217,7 +8979,7 @@
           <w:color w:val="D4D4D4"/>
           <w:sz w:val="18"/>
           <w:szCs w:val="18"/>
-          <w:lang w:val="es-ES" w:eastAsia="es-ES_tradnl"/>
+          <w:lang w:val="pt-PT" w:eastAsia="es-ES_tradnl"/>
         </w:rPr>
         <w:t>]</w:t>
       </w:r>
@@ -9226,7 +8988,7 @@
       <w:pPr>
         <w:ind w:firstLine="708"/>
         <w:rPr>
-          <w:lang w:val="es-ES"/>
+          <w:lang w:val="pt-PT"/>
         </w:rPr>
       </w:pPr>
     </w:p>
@@ -9235,16 +8997,26 @@
         <w:ind w:firstLine="708"/>
       </w:pPr>
       <w:r>
+        <w:rPr>
+          <w:lang w:val="pt-PT"/>
+        </w:rPr>
         <w:t>La complejidad de este algoritmo es de orden O(n</w:t>
       </w:r>
       <w:r>
         <w:rPr>
           <w:vertAlign w:val="superscript"/>
+          <w:lang w:val="pt-PT"/>
         </w:rPr>
         <w:t>5</w:t>
       </w:r>
       <w:r>
-        <w:t xml:space="preserve">). Con la mera observación del algoritmo, y por tanto, de los bucles anidados, es trivial deducir que el programa tendrá este orden de complejidad. </w:t>
+        <w:rPr>
+          <w:lang w:val="pt-PT"/>
+        </w:rPr>
+        <w:t xml:space="preserve">). </w:t>
+      </w:r>
+      <w:r>
+        <w:t xml:space="preserve">Con la mera observación del algoritmo, y por tanto, de los bucles anidados, es trivial deducir que el programa tendrá este orden de complejidad. </w:t>
       </w:r>
     </w:p>
     <w:p/>
@@ -9254,6 +9026,7 @@
       </w:pPr>
       <w:bookmarkStart w:id="1" w:name="_Toc101209594"/>
       <w:r>
+        <w:lastRenderedPageBreak/>
         <w:t>PROBLEMA 6</w:t>
       </w:r>
       <w:bookmarkEnd w:id="1"/>
@@ -9669,7 +9442,112 @@
         <w:rPr>
           <w:lang w:val="es-ES"/>
         </w:rPr>
-        <w:t>Inicialmente, los 4 equipos no habrán ganado ningún partido todavía; de forma que la probabilidad de que estos equipos tengan 0 victorias en algún momento es del 100%. Después, el resto de probabilidades se calculan a base de multiplicar las probabilidades de ganar un partido de cada equipo, por los valores que ya figuran en la tabla. Para los casos en los que más de un equipo tengan N victorias, como el torneo habría finalizado en cuanto el primero de estos hubiese llegado a la cantidad de victorias, evidentemente esta opción tiene probabilidad 0.</w:t>
+        <w:t xml:space="preserve">Inicialmente, los 4 equipos no habrán ganado ningún partido todavía; de forma que la probabilidad de que estos equipos tengan 0 victorias en algún momento es del 100%. Después, el resto de </w:t>
+      </w:r>
+      <w:proofErr w:type="gramStart"/>
+      <w:r>
+        <w:rPr>
+          <w:lang w:val="es-ES"/>
+        </w:rPr>
+        <w:t>probabilidades</w:t>
+      </w:r>
+      <w:proofErr w:type="gramEnd"/>
+      <w:r>
+        <w:rPr>
+          <w:lang w:val="es-ES"/>
+        </w:rPr>
+        <w:t xml:space="preserve"> se calculan a base de multiplicar las probabilidades de ganar un partido de cada equipo, por los valores que ya figuran en la tabla. </w:t>
+      </w:r>
+      <w:r>
+        <w:rPr>
+          <w:lang w:val="es-ES"/>
+        </w:rPr>
+        <w:t xml:space="preserve">Para que este cálculo fuese correcto, se hace añadiendo el </w:t>
+      </w:r>
+      <w:r>
+        <w:rPr>
+          <w:lang w:val="es-ES"/>
+        </w:rPr>
+        <w:t>resultado</w:t>
+      </w:r>
+      <w:r>
+        <w:rPr>
+          <w:lang w:val="es-ES"/>
+        </w:rPr>
+        <w:t xml:space="preserve"> a la celda correspondiente, de esta forma en situaciones del partido en los que hubiese</w:t>
+      </w:r>
+      <w:r>
+        <w:rPr>
+          <w:lang w:val="es-ES"/>
+        </w:rPr>
+        <w:t xml:space="preserve">n ganado partidos 2 ó más equipos distintos, el cálculo se obtendría a partir de la suma de todas las probabilidades de las situaciones que están a 1 partido de diferencia con la situación cada una multiplicada por la respectiva probabilidad para llegar a la situación objetivo; por ejemplo para que los Tejones ganen un partido y los Cuervos otro, esto se calcula a partir de </w:t>
+      </w:r>
+      <w:r>
+        <w:rPr>
+          <w:lang w:val="es-ES"/>
+        </w:rPr>
+        <w:t xml:space="preserve">sumar la probabilidad de la situación en la que los Tejones han ganado un partido por la probabilidad de que los Cuervos ganen y </w:t>
+      </w:r>
+      <w:r>
+        <w:rPr>
+          <w:lang w:val="es-ES"/>
+        </w:rPr>
+        <w:t xml:space="preserve">la probabilidad de la situación en la que los </w:t>
+      </w:r>
+      <w:r>
+        <w:rPr>
+          <w:lang w:val="es-ES"/>
+        </w:rPr>
+        <w:t>Cuervos</w:t>
+      </w:r>
+      <w:r>
+        <w:rPr>
+          <w:lang w:val="es-ES"/>
+        </w:rPr>
+        <w:t xml:space="preserve"> han ganado un partido por la probabilidad de que los </w:t>
+      </w:r>
+      <w:r>
+        <w:rPr>
+          <w:lang w:val="es-ES"/>
+        </w:rPr>
+        <w:t>Tejones</w:t>
+      </w:r>
+      <w:r>
+        <w:rPr>
+          <w:lang w:val="es-ES"/>
+        </w:rPr>
+        <w:t xml:space="preserve"> ganen</w:t>
+      </w:r>
+      <w:r>
+        <w:rPr>
+          <w:lang w:val="es-ES"/>
+        </w:rPr>
+        <w:t xml:space="preserve"> (Véase la tabla al final)</w:t>
+      </w:r>
+      <w:r>
+        <w:rPr>
+          <w:lang w:val="es-ES"/>
+        </w:rPr>
+        <w:t>.</w:t>
+      </w:r>
+      <w:r>
+        <w:rPr>
+          <w:lang w:val="es-ES"/>
+        </w:rPr>
+        <w:t xml:space="preserve"> </w:t>
+      </w:r>
+      <w:r>
+        <w:rPr>
+          <w:lang w:val="es-ES"/>
+        </w:rPr>
+        <w:t xml:space="preserve">Para los casos en los que más de un equipo tengan N victorias, como el torneo habría finalizado en cuanto el primero </w:t>
+      </w:r>
+      <w:r>
+        <w:rPr>
+          <w:lang w:val="es-ES"/>
+        </w:rPr>
+        <w:lastRenderedPageBreak/>
+        <w:t>de estos hubiese llegado a la cantidad de victorias, evidentemente esta opción tiene probabilidad 0.</w:t>
       </w:r>
     </w:p>
     <w:p>
@@ -9704,7 +9582,6 @@
           <w:u w:val="single"/>
           <w:lang w:val="es-ES"/>
         </w:rPr>
-        <w:lastRenderedPageBreak/>
         <w:t xml:space="preserve">Casos de prueba: </w:t>
       </w:r>
     </w:p>
@@ -9887,7 +9764,6 @@
           <w:lang w:val="es-ES" w:eastAsia="es-ES_tradnl"/>
         </w:rPr>
       </w:pPr>
-      <w:proofErr w:type="spellStart"/>
       <w:r>
         <w:rPr>
           <w:rFonts w:ascii="Menlo" w:eastAsia="Times New Roman" w:hAnsi="Menlo" w:cs="Menlo"/>
@@ -9898,7 +9774,6 @@
         </w:rPr>
         <w:t>print</w:t>
       </w:r>
-      <w:proofErr w:type="spellEnd"/>
       <w:r>
         <w:rPr>
           <w:rFonts w:ascii="Menlo" w:eastAsia="Times New Roman" w:hAnsi="Menlo" w:cs="Menlo"/>
@@ -9909,7 +9784,6 @@
         </w:rPr>
         <w:t>(</w:t>
       </w:r>
-      <w:proofErr w:type="gramStart"/>
       <w:r>
         <w:rPr>
           <w:rFonts w:ascii="Menlo" w:eastAsia="Times New Roman" w:hAnsi="Menlo" w:cs="Menlo"/>
@@ -9930,7 +9804,6 @@
         </w:rPr>
         <w:t>(</w:t>
       </w:r>
-      <w:proofErr w:type="gramEnd"/>
       <w:r>
         <w:rPr>
           <w:rFonts w:ascii="Menlo" w:eastAsia="Times New Roman" w:hAnsi="Menlo" w:cs="Menlo"/>
@@ -10065,7 +9938,6 @@
           <w:lang w:val="es-ES" w:eastAsia="es-ES_tradnl"/>
         </w:rPr>
       </w:pPr>
-      <w:proofErr w:type="spellStart"/>
       <w:r>
         <w:rPr>
           <w:rFonts w:ascii="Menlo" w:eastAsia="Times New Roman" w:hAnsi="Menlo" w:cs="Menlo"/>
@@ -10076,7 +9948,6 @@
         </w:rPr>
         <w:t>print</w:t>
       </w:r>
-      <w:proofErr w:type="spellEnd"/>
       <w:r>
         <w:rPr>
           <w:rFonts w:ascii="Menlo" w:eastAsia="Times New Roman" w:hAnsi="Menlo" w:cs="Menlo"/>
@@ -10087,7 +9958,6 @@
         </w:rPr>
         <w:t>(</w:t>
       </w:r>
-      <w:proofErr w:type="gramStart"/>
       <w:r>
         <w:rPr>
           <w:rFonts w:ascii="Menlo" w:eastAsia="Times New Roman" w:hAnsi="Menlo" w:cs="Menlo"/>
@@ -10108,7 +9978,6 @@
         </w:rPr>
         <w:t>(</w:t>
       </w:r>
-      <w:proofErr w:type="gramEnd"/>
       <w:r>
         <w:rPr>
           <w:rFonts w:ascii="Menlo" w:eastAsia="Times New Roman" w:hAnsi="Menlo" w:cs="Menlo"/>
@@ -10433,6 +10302,7 @@
         <w:rPr>
           <w:lang w:val="es-ES"/>
         </w:rPr>
+        <w:lastRenderedPageBreak/>
         <w:t>PS= Probabilidad de Serpientes</w:t>
       </w:r>
     </w:p>
@@ -10463,24 +10333,21 @@
         </w:rPr>
         <w:t>PC= Probabilidad de Cuervos</w:t>
       </w:r>
-    </w:p>
-    <w:p>
-      <w:pPr>
-        <w:rPr>
-          <w:lang w:val="es-ES"/>
-        </w:rPr>
-      </w:pPr>
-      <w:r>
-        <w:rPr>
-          <w:noProof/>
-          <w:lang w:val="es-ES"/>
-        </w:rPr>
-        <w:lastRenderedPageBreak/>
+      <w:r>
+        <w:rPr>
+          <w:lang w:val="es-ES"/>
+        </w:rPr>
+        <w:br/>
+      </w:r>
+      <w:r>
+        <w:rPr>
+          <w:lang w:val="es-ES"/>
+        </w:rPr>
         <w:drawing>
-          <wp:inline distT="0" distB="0" distL="0" distR="0" wp14:anchorId="3CA4ED89" wp14:editId="1A886ED8">
-            <wp:extent cx="5612130" cy="1348740"/>
-            <wp:effectExtent l="0" t="0" r="1270" b="0"/>
-            <wp:docPr id="2" name="Imagen 2"/>
+          <wp:inline distT="0" distB="0" distL="0" distR="0" wp14:anchorId="452059B3" wp14:editId="7986078D">
+            <wp:extent cx="5612130" cy="1236345"/>
+            <wp:effectExtent l="0" t="0" r="7620" b="1905"/>
+            <wp:docPr id="8" name="Imagen 8" descr="Captura de pantalla de computadora&#10;&#10;Descripción generada automáticamente"/>
             <wp:cNvGraphicFramePr>
               <a:graphicFrameLocks xmlns:a="http://schemas.openxmlformats.org/drawingml/2006/main" noChangeAspect="1"/>
             </wp:cNvGraphicFramePr>
@@ -10488,17 +10355,11 @@
               <a:graphicData uri="http://schemas.openxmlformats.org/drawingml/2006/picture">
                 <pic:pic xmlns:pic="http://schemas.openxmlformats.org/drawingml/2006/picture">
                   <pic:nvPicPr>
-                    <pic:cNvPr id="2" name="Imagen 2"/>
+                    <pic:cNvPr id="8" name="Imagen 8" descr="Captura de pantalla de computadora&#10;&#10;Descripción generada automáticamente"/>
                     <pic:cNvPicPr/>
                   </pic:nvPicPr>
                   <pic:blipFill>
-                    <a:blip r:embed="rId11" cstate="print">
-                      <a:extLst>
-                        <a:ext uri="{28A0092B-C50C-407E-A947-70E740481C1C}">
-                          <a14:useLocalDpi xmlns:a14="http://schemas.microsoft.com/office/drawing/2010/main" val="0"/>
-                        </a:ext>
-                      </a:extLst>
-                    </a:blip>
+                    <a:blip r:embed="rId11"/>
                     <a:stretch>
                       <a:fillRect/>
                     </a:stretch>
@@ -10506,7 +10367,7 @@
                   <pic:spPr>
                     <a:xfrm>
                       <a:off x="0" y="0"/>
-                      <a:ext cx="5612130" cy="1348740"/>
+                      <a:ext cx="5612130" cy="1236345"/>
                     </a:xfrm>
                     <a:prstGeom prst="rect">
                       <a:avLst/>
@@ -10558,7 +10419,7 @@
           <w:color w:val="D4D4D4"/>
           <w:sz w:val="18"/>
           <w:szCs w:val="18"/>
-          <w:lang w:val="en-US" w:eastAsia="es-ES_tradnl"/>
+          <w:lang w:val="pt-PT" w:eastAsia="es-ES_tradnl"/>
         </w:rPr>
       </w:pPr>
       <w:r>
@@ -10567,7 +10428,7 @@
           <w:color w:val="569CD6"/>
           <w:sz w:val="18"/>
           <w:szCs w:val="18"/>
-          <w:lang w:val="en-US" w:eastAsia="es-ES_tradnl"/>
+          <w:lang w:val="pt-PT" w:eastAsia="es-ES_tradnl"/>
         </w:rPr>
         <w:t>def</w:t>
       </w:r>
@@ -10577,41 +10438,37 @@
           <w:color w:val="D4D4D4"/>
           <w:sz w:val="18"/>
           <w:szCs w:val="18"/>
-          <w:lang w:val="en-US" w:eastAsia="es-ES_tradnl"/>
+          <w:lang w:val="pt-PT" w:eastAsia="es-ES_tradnl"/>
         </w:rPr>
         <w:t xml:space="preserve"> </w:t>
       </w:r>
-      <w:proofErr w:type="spellStart"/>
       <w:r>
         <w:rPr>
           <w:rFonts w:ascii="Menlo" w:eastAsia="Times New Roman" w:hAnsi="Menlo" w:cs="Menlo"/>
           <w:color w:val="DCDCAA"/>
           <w:sz w:val="18"/>
           <w:szCs w:val="18"/>
-          <w:lang w:val="en-US" w:eastAsia="es-ES_tradnl"/>
+          <w:lang w:val="pt-PT" w:eastAsia="es-ES_tradnl"/>
         </w:rPr>
         <w:t>torneo</w:t>
       </w:r>
-      <w:proofErr w:type="spellEnd"/>
-      <w:r>
-        <w:rPr>
-          <w:rFonts w:ascii="Menlo" w:eastAsia="Times New Roman" w:hAnsi="Menlo" w:cs="Menlo"/>
-          <w:color w:val="D4D4D4"/>
-          <w:sz w:val="18"/>
-          <w:szCs w:val="18"/>
-          <w:lang w:val="en-US" w:eastAsia="es-ES_tradnl"/>
+      <w:r>
+        <w:rPr>
+          <w:rFonts w:ascii="Menlo" w:eastAsia="Times New Roman" w:hAnsi="Menlo" w:cs="Menlo"/>
+          <w:color w:val="D4D4D4"/>
+          <w:sz w:val="18"/>
+          <w:szCs w:val="18"/>
+          <w:lang w:val="pt-PT" w:eastAsia="es-ES_tradnl"/>
         </w:rPr>
         <w:t>(</w:t>
       </w:r>
-      <w:proofErr w:type="spellStart"/>
-      <w:proofErr w:type="gramStart"/>
-      <w:r>
-        <w:rPr>
-          <w:rFonts w:ascii="Menlo" w:eastAsia="Times New Roman" w:hAnsi="Menlo" w:cs="Menlo"/>
-          <w:color w:val="9CDCFE"/>
-          <w:sz w:val="18"/>
-          <w:szCs w:val="18"/>
-          <w:lang w:val="en-US" w:eastAsia="es-ES_tradnl"/>
+      <w:r>
+        <w:rPr>
+          <w:rFonts w:ascii="Menlo" w:eastAsia="Times New Roman" w:hAnsi="Menlo" w:cs="Menlo"/>
+          <w:color w:val="9CDCFE"/>
+          <w:sz w:val="18"/>
+          <w:szCs w:val="18"/>
+          <w:lang w:val="pt-PT" w:eastAsia="es-ES_tradnl"/>
         </w:rPr>
         <w:t>n</w:t>
       </w:r>
@@ -10621,7 +10478,7 @@
           <w:color w:val="D4D4D4"/>
           <w:sz w:val="18"/>
           <w:szCs w:val="18"/>
-          <w:lang w:val="en-US" w:eastAsia="es-ES_tradnl"/>
+          <w:lang w:val="pt-PT" w:eastAsia="es-ES_tradnl"/>
         </w:rPr>
         <w:t>,</w:t>
       </w:r>
@@ -10631,18 +10488,17 @@
           <w:color w:val="9CDCFE"/>
           <w:sz w:val="18"/>
           <w:szCs w:val="18"/>
-          <w:lang w:val="en-US" w:eastAsia="es-ES_tradnl"/>
+          <w:lang w:val="pt-PT" w:eastAsia="es-ES_tradnl"/>
         </w:rPr>
         <w:t>vc</w:t>
       </w:r>
-      <w:proofErr w:type="gramEnd"/>
-      <w:r>
-        <w:rPr>
-          <w:rFonts w:ascii="Menlo" w:eastAsia="Times New Roman" w:hAnsi="Menlo" w:cs="Menlo"/>
-          <w:color w:val="D4D4D4"/>
-          <w:sz w:val="18"/>
-          <w:szCs w:val="18"/>
-          <w:lang w:val="en-US" w:eastAsia="es-ES_tradnl"/>
+      <w:r>
+        <w:rPr>
+          <w:rFonts w:ascii="Menlo" w:eastAsia="Times New Roman" w:hAnsi="Menlo" w:cs="Menlo"/>
+          <w:color w:val="D4D4D4"/>
+          <w:sz w:val="18"/>
+          <w:szCs w:val="18"/>
+          <w:lang w:val="pt-PT" w:eastAsia="es-ES_tradnl"/>
         </w:rPr>
         <w:t>,</w:t>
       </w:r>
@@ -10652,18 +10508,17 @@
           <w:color w:val="9CDCFE"/>
           <w:sz w:val="18"/>
           <w:szCs w:val="18"/>
-          <w:lang w:val="en-US" w:eastAsia="es-ES_tradnl"/>
+          <w:lang w:val="pt-PT" w:eastAsia="es-ES_tradnl"/>
         </w:rPr>
         <w:t>d</w:t>
       </w:r>
-      <w:proofErr w:type="spellEnd"/>
-      <w:r>
-        <w:rPr>
-          <w:rFonts w:ascii="Menlo" w:eastAsia="Times New Roman" w:hAnsi="Menlo" w:cs="Menlo"/>
-          <w:color w:val="D4D4D4"/>
-          <w:sz w:val="18"/>
-          <w:szCs w:val="18"/>
-          <w:lang w:val="en-US" w:eastAsia="es-ES_tradnl"/>
+      <w:r>
+        <w:rPr>
+          <w:rFonts w:ascii="Menlo" w:eastAsia="Times New Roman" w:hAnsi="Menlo" w:cs="Menlo"/>
+          <w:color w:val="D4D4D4"/>
+          <w:sz w:val="18"/>
+          <w:szCs w:val="18"/>
+          <w:lang w:val="pt-PT" w:eastAsia="es-ES_tradnl"/>
         </w:rPr>
         <w:t>):</w:t>
       </w:r>
@@ -10687,7 +10542,7 @@
           <w:color w:val="D4D4D4"/>
           <w:sz w:val="18"/>
           <w:szCs w:val="18"/>
-          <w:lang w:val="en-US" w:eastAsia="es-ES_tradnl"/>
+          <w:lang w:val="pt-PT" w:eastAsia="es-ES_tradnl"/>
         </w:rPr>
         <w:t xml:space="preserve">    </w:t>
       </w:r>
@@ -10723,108 +10578,8 @@
           <w:szCs w:val="18"/>
           <w:lang w:val="es-ES" w:eastAsia="es-ES_tradnl"/>
         </w:rPr>
-        <w:t xml:space="preserve">    </w:t>
-      </w:r>
-      <w:proofErr w:type="spellStart"/>
-      <w:r>
-        <w:rPr>
-          <w:rFonts w:ascii="Menlo" w:eastAsia="Times New Roman" w:hAnsi="Menlo" w:cs="Menlo"/>
-          <w:color w:val="CE9178"/>
-          <w:sz w:val="18"/>
-          <w:szCs w:val="18"/>
-          <w:lang w:val="es-ES" w:eastAsia="es-ES_tradnl"/>
-        </w:rPr>
-        <w:t>int</w:t>
-      </w:r>
-      <w:proofErr w:type="spellEnd"/>
-      <w:r>
-        <w:rPr>
-          <w:rFonts w:ascii="Menlo" w:eastAsia="Times New Roman" w:hAnsi="Menlo" w:cs="Menlo"/>
-          <w:color w:val="CE9178"/>
-          <w:sz w:val="18"/>
-          <w:szCs w:val="18"/>
-          <w:lang w:val="es-ES" w:eastAsia="es-ES_tradnl"/>
-        </w:rPr>
-        <w:t xml:space="preserve">, </w:t>
-      </w:r>
-      <w:proofErr w:type="spellStart"/>
-      <w:r>
-        <w:rPr>
-          <w:rFonts w:ascii="Menlo" w:eastAsia="Times New Roman" w:hAnsi="Menlo" w:cs="Menlo"/>
-          <w:color w:val="CE9178"/>
-          <w:sz w:val="18"/>
-          <w:szCs w:val="18"/>
-          <w:lang w:val="es-ES" w:eastAsia="es-ES_tradnl"/>
-        </w:rPr>
-        <w:t>list</w:t>
-      </w:r>
-      <w:proofErr w:type="spellEnd"/>
-      <w:r>
-        <w:rPr>
-          <w:rFonts w:ascii="Menlo" w:eastAsia="Times New Roman" w:hAnsi="Menlo" w:cs="Menlo"/>
-          <w:color w:val="CE9178"/>
-          <w:sz w:val="18"/>
-          <w:szCs w:val="18"/>
-          <w:lang w:val="es-ES" w:eastAsia="es-ES_tradnl"/>
-        </w:rPr>
-        <w:t>(</w:t>
-      </w:r>
-      <w:proofErr w:type="spellStart"/>
-      <w:r>
-        <w:rPr>
-          <w:rFonts w:ascii="Menlo" w:eastAsia="Times New Roman" w:hAnsi="Menlo" w:cs="Menlo"/>
-          <w:color w:val="CE9178"/>
-          <w:sz w:val="18"/>
-          <w:szCs w:val="18"/>
-          <w:lang w:val="es-ES" w:eastAsia="es-ES_tradnl"/>
-        </w:rPr>
-        <w:t>int</w:t>
-      </w:r>
-      <w:proofErr w:type="spellEnd"/>
-      <w:r>
-        <w:rPr>
-          <w:rFonts w:ascii="Menlo" w:eastAsia="Times New Roman" w:hAnsi="Menlo" w:cs="Menlo"/>
-          <w:color w:val="CE9178"/>
-          <w:sz w:val="18"/>
-          <w:szCs w:val="18"/>
-          <w:lang w:val="es-ES" w:eastAsia="es-ES_tradnl"/>
-        </w:rPr>
-        <w:t xml:space="preserve">), </w:t>
-      </w:r>
-      <w:proofErr w:type="spellStart"/>
-      <w:r>
-        <w:rPr>
-          <w:rFonts w:ascii="Menlo" w:eastAsia="Times New Roman" w:hAnsi="Menlo" w:cs="Menlo"/>
-          <w:color w:val="CE9178"/>
-          <w:sz w:val="18"/>
-          <w:szCs w:val="18"/>
-          <w:lang w:val="es-ES" w:eastAsia="es-ES_tradnl"/>
-        </w:rPr>
-        <w:t>int</w:t>
-      </w:r>
-      <w:proofErr w:type="spellEnd"/>
-      <w:r>
-        <w:rPr>
-          <w:rFonts w:ascii="Menlo" w:eastAsia="Times New Roman" w:hAnsi="Menlo" w:cs="Menlo"/>
-          <w:color w:val="CE9178"/>
-          <w:sz w:val="18"/>
-          <w:szCs w:val="18"/>
-          <w:lang w:val="es-ES" w:eastAsia="es-ES_tradnl"/>
-        </w:rPr>
-        <w:t xml:space="preserve"> --&gt; </w:t>
-      </w:r>
-      <w:proofErr w:type="spellStart"/>
-      <w:r>
-        <w:rPr>
-          <w:rFonts w:ascii="Menlo" w:eastAsia="Times New Roman" w:hAnsi="Menlo" w:cs="Menlo"/>
-          <w:color w:val="CE9178"/>
-          <w:sz w:val="18"/>
-          <w:szCs w:val="18"/>
-          <w:lang w:val="es-ES" w:eastAsia="es-ES_tradnl"/>
-        </w:rPr>
-        <w:t>double</w:t>
-      </w:r>
-      <w:proofErr w:type="spellEnd"/>
+        <w:t xml:space="preserve">    int, list(int), int --&gt; double</w:t>
+      </w:r>
     </w:p>
     <w:p>
       <w:pPr>
@@ -10871,29 +10626,7 @@
           <w:szCs w:val="18"/>
           <w:lang w:val="es-ES" w:eastAsia="es-ES_tradnl"/>
         </w:rPr>
-        <w:t xml:space="preserve">    los valores de calidad </w:t>
-      </w:r>
-      <w:proofErr w:type="spellStart"/>
-      <w:r>
-        <w:rPr>
-          <w:rFonts w:ascii="Menlo" w:eastAsia="Times New Roman" w:hAnsi="Menlo" w:cs="Menlo"/>
-          <w:color w:val="CE9178"/>
-          <w:sz w:val="18"/>
-          <w:szCs w:val="18"/>
-          <w:lang w:val="es-ES" w:eastAsia="es-ES_tradnl"/>
-        </w:rPr>
-        <w:t>vc</w:t>
-      </w:r>
-      <w:proofErr w:type="spellEnd"/>
-      <w:r>
-        <w:rPr>
-          <w:rFonts w:ascii="Menlo" w:eastAsia="Times New Roman" w:hAnsi="Menlo" w:cs="Menlo"/>
-          <w:color w:val="CE9178"/>
-          <w:sz w:val="18"/>
-          <w:szCs w:val="18"/>
-          <w:lang w:val="es-ES" w:eastAsia="es-ES_tradnl"/>
-        </w:rPr>
-        <w:t>, y el número de partidos necesarios para ganar</w:t>
+        <w:t xml:space="preserve">    los valores de calidad vc, y el número de partidos necesarios para ganar</w:t>
       </w:r>
     </w:p>
     <w:p>
@@ -11057,7 +10790,6 @@
         </w:rPr>
         <w:t xml:space="preserve"> </w:t>
       </w:r>
-      <w:proofErr w:type="spellStart"/>
       <w:r>
         <w:rPr>
           <w:rFonts w:ascii="Menlo" w:eastAsia="Times New Roman" w:hAnsi="Menlo" w:cs="Menlo"/>
@@ -11068,7 +10800,6 @@
         </w:rPr>
         <w:t>vc</w:t>
       </w:r>
-      <w:proofErr w:type="spellEnd"/>
       <w:r>
         <w:rPr>
           <w:rFonts w:ascii="Menlo" w:eastAsia="Times New Roman" w:hAnsi="Menlo" w:cs="Menlo"/>
@@ -11103,7 +10834,6 @@
         </w:rPr>
         <w:t xml:space="preserve">        </w:t>
       </w:r>
-      <w:proofErr w:type="spellStart"/>
       <w:proofErr w:type="gramStart"/>
       <w:r>
         <w:rPr>
@@ -11135,7 +10865,6 @@
         </w:rPr>
         <w:t>append</w:t>
       </w:r>
-      <w:proofErr w:type="spellEnd"/>
       <w:proofErr w:type="gramEnd"/>
       <w:r>
         <w:rPr>
@@ -11235,7 +10964,6 @@
         </w:rPr>
         <w:t xml:space="preserve">    </w:t>
       </w:r>
-      <w:proofErr w:type="spellStart"/>
       <w:r>
         <w:rPr>
           <w:rFonts w:ascii="Menlo" w:eastAsia="Times New Roman" w:hAnsi="Menlo" w:cs="Menlo"/>
@@ -11246,7 +10974,6 @@
         </w:rPr>
         <w:t>tabla</w:t>
       </w:r>
-      <w:proofErr w:type="spellEnd"/>
       <w:r>
         <w:rPr>
           <w:rFonts w:ascii="Menlo" w:eastAsia="Times New Roman" w:hAnsi="Menlo" w:cs="Menlo"/>
@@ -11301,7 +11028,6 @@
         </w:rPr>
         <w:t xml:space="preserve"> </w:t>
       </w:r>
-      <w:proofErr w:type="spellStart"/>
       <w:r>
         <w:rPr>
           <w:rFonts w:ascii="Menlo" w:eastAsia="Times New Roman" w:hAnsi="Menlo" w:cs="Menlo"/>
@@ -11312,7 +11038,6 @@
         </w:rPr>
         <w:t>i</w:t>
       </w:r>
-      <w:proofErr w:type="spellEnd"/>
       <w:r>
         <w:rPr>
           <w:rFonts w:ascii="Menlo" w:eastAsia="Times New Roman" w:hAnsi="Menlo" w:cs="Menlo"/>
@@ -11427,7 +11152,6 @@
         </w:rPr>
         <w:t xml:space="preserve">        </w:t>
       </w:r>
-      <w:proofErr w:type="spellStart"/>
       <w:r>
         <w:rPr>
           <w:rFonts w:ascii="Menlo" w:eastAsia="Times New Roman" w:hAnsi="Menlo" w:cs="Menlo"/>
@@ -11438,7 +11162,6 @@
         </w:rPr>
         <w:t>tabla_i</w:t>
       </w:r>
-      <w:proofErr w:type="spellEnd"/>
       <w:r>
         <w:rPr>
           <w:rFonts w:ascii="Menlo" w:eastAsia="Times New Roman" w:hAnsi="Menlo" w:cs="Menlo"/>
@@ -11617,7 +11340,6 @@
         </w:rPr>
         <w:t xml:space="preserve">            </w:t>
       </w:r>
-      <w:proofErr w:type="spellStart"/>
       <w:r>
         <w:rPr>
           <w:rFonts w:ascii="Menlo" w:eastAsia="Times New Roman" w:hAnsi="Menlo" w:cs="Menlo"/>
@@ -11628,7 +11350,6 @@
         </w:rPr>
         <w:t>tabla_j</w:t>
       </w:r>
-      <w:proofErr w:type="spellEnd"/>
       <w:r>
         <w:rPr>
           <w:rFonts w:ascii="Menlo" w:eastAsia="Times New Roman" w:hAnsi="Menlo" w:cs="Menlo"/>
@@ -11663,7 +11384,6 @@
         </w:rPr>
         <w:t xml:space="preserve">            </w:t>
       </w:r>
-      <w:proofErr w:type="spellStart"/>
       <w:r>
         <w:rPr>
           <w:rFonts w:ascii="Menlo" w:eastAsia="Times New Roman" w:hAnsi="Menlo" w:cs="Menlo"/>
@@ -11694,7 +11414,6 @@
         </w:rPr>
         <w:t>k</w:t>
       </w:r>
-      <w:proofErr w:type="spellEnd"/>
       <w:r>
         <w:rPr>
           <w:rFonts w:ascii="Menlo" w:eastAsia="Times New Roman" w:hAnsi="Menlo" w:cs="Menlo"/>
@@ -11809,7 +11528,6 @@
         </w:rPr>
         <w:t xml:space="preserve">                </w:t>
       </w:r>
-      <w:proofErr w:type="spellStart"/>
       <w:r>
         <w:rPr>
           <w:rFonts w:ascii="Menlo" w:eastAsia="Times New Roman" w:hAnsi="Menlo" w:cs="Menlo"/>
@@ -11820,7 +11538,6 @@
         </w:rPr>
         <w:t>tabla_k</w:t>
       </w:r>
-      <w:proofErr w:type="spellEnd"/>
       <w:proofErr w:type="gramStart"/>
       <w:r>
         <w:rPr>
@@ -12011,27 +11728,15 @@
         </w:rPr>
         <w:t xml:space="preserve">                    </w:t>
       </w:r>
-      <w:proofErr w:type="spellStart"/>
-      <w:r>
-        <w:rPr>
-          <w:rFonts w:ascii="Menlo" w:eastAsia="Times New Roman" w:hAnsi="Menlo" w:cs="Menlo"/>
-          <w:color w:val="9CDCFE"/>
-          <w:sz w:val="18"/>
-          <w:szCs w:val="18"/>
-          <w:lang w:val="es-ES" w:eastAsia="es-ES_tradnl"/>
-        </w:rPr>
-        <w:t>tabla_</w:t>
-      </w:r>
-      <w:proofErr w:type="gramStart"/>
-      <w:r>
-        <w:rPr>
-          <w:rFonts w:ascii="Menlo" w:eastAsia="Times New Roman" w:hAnsi="Menlo" w:cs="Menlo"/>
-          <w:color w:val="9CDCFE"/>
-          <w:sz w:val="18"/>
-          <w:szCs w:val="18"/>
-          <w:lang w:val="es-ES" w:eastAsia="es-ES_tradnl"/>
-        </w:rPr>
-        <w:t>k</w:t>
+      <w:r>
+        <w:rPr>
+          <w:rFonts w:ascii="Menlo" w:eastAsia="Times New Roman" w:hAnsi="Menlo" w:cs="Menlo"/>
+          <w:color w:val="9CDCFE"/>
+          <w:sz w:val="18"/>
+          <w:szCs w:val="18"/>
+          <w:lang w:val="es-ES" w:eastAsia="es-ES_tradnl"/>
+        </w:rPr>
+        <w:t>tabla_k</w:t>
       </w:r>
       <w:r>
         <w:rPr>
@@ -12053,8 +11758,6 @@
         </w:rPr>
         <w:t>append</w:t>
       </w:r>
-      <w:proofErr w:type="spellEnd"/>
-      <w:proofErr w:type="gramEnd"/>
       <w:r>
         <w:rPr>
           <w:rFonts w:ascii="Menlo" w:eastAsia="Times New Roman" w:hAnsi="Menlo" w:cs="Menlo"/>
@@ -12109,27 +11812,15 @@
         </w:rPr>
         <w:t xml:space="preserve">                </w:t>
       </w:r>
-      <w:proofErr w:type="spellStart"/>
-      <w:r>
-        <w:rPr>
-          <w:rFonts w:ascii="Menlo" w:eastAsia="Times New Roman" w:hAnsi="Menlo" w:cs="Menlo"/>
-          <w:color w:val="9CDCFE"/>
-          <w:sz w:val="18"/>
-          <w:szCs w:val="18"/>
-          <w:lang w:val="es-ES" w:eastAsia="es-ES_tradnl"/>
-        </w:rPr>
-        <w:t>tabla_</w:t>
-      </w:r>
-      <w:proofErr w:type="gramStart"/>
-      <w:r>
-        <w:rPr>
-          <w:rFonts w:ascii="Menlo" w:eastAsia="Times New Roman" w:hAnsi="Menlo" w:cs="Menlo"/>
-          <w:color w:val="9CDCFE"/>
-          <w:sz w:val="18"/>
-          <w:szCs w:val="18"/>
-          <w:lang w:val="es-ES" w:eastAsia="es-ES_tradnl"/>
-        </w:rPr>
-        <w:t>j</w:t>
+      <w:r>
+        <w:rPr>
+          <w:rFonts w:ascii="Menlo" w:eastAsia="Times New Roman" w:hAnsi="Menlo" w:cs="Menlo"/>
+          <w:color w:val="9CDCFE"/>
+          <w:sz w:val="18"/>
+          <w:szCs w:val="18"/>
+          <w:lang w:val="es-ES" w:eastAsia="es-ES_tradnl"/>
+        </w:rPr>
+        <w:t>tabla_j</w:t>
       </w:r>
       <w:r>
         <w:rPr>
@@ -12151,8 +11842,6 @@
         </w:rPr>
         <w:t>append</w:t>
       </w:r>
-      <w:proofErr w:type="spellEnd"/>
-      <w:proofErr w:type="gramEnd"/>
       <w:r>
         <w:rPr>
           <w:rFonts w:ascii="Menlo" w:eastAsia="Times New Roman" w:hAnsi="Menlo" w:cs="Menlo"/>
@@ -12163,7 +11852,6 @@
         </w:rPr>
         <w:t>(</w:t>
       </w:r>
-      <w:proofErr w:type="spellStart"/>
       <w:r>
         <w:rPr>
           <w:rFonts w:ascii="Menlo" w:eastAsia="Times New Roman" w:hAnsi="Menlo" w:cs="Menlo"/>
@@ -12174,7 +11862,6 @@
         </w:rPr>
         <w:t>tabla_k</w:t>
       </w:r>
-      <w:proofErr w:type="spellEnd"/>
       <w:r>
         <w:rPr>
           <w:rFonts w:ascii="Menlo" w:eastAsia="Times New Roman" w:hAnsi="Menlo" w:cs="Menlo"/>
@@ -12209,27 +11896,15 @@
         </w:rPr>
         <w:t xml:space="preserve">            </w:t>
       </w:r>
-      <w:proofErr w:type="spellStart"/>
-      <w:r>
-        <w:rPr>
-          <w:rFonts w:ascii="Menlo" w:eastAsia="Times New Roman" w:hAnsi="Menlo" w:cs="Menlo"/>
-          <w:color w:val="9CDCFE"/>
-          <w:sz w:val="18"/>
-          <w:szCs w:val="18"/>
-          <w:lang w:val="es-ES" w:eastAsia="es-ES_tradnl"/>
-        </w:rPr>
-        <w:t>tabla_</w:t>
-      </w:r>
-      <w:proofErr w:type="gramStart"/>
-      <w:r>
-        <w:rPr>
-          <w:rFonts w:ascii="Menlo" w:eastAsia="Times New Roman" w:hAnsi="Menlo" w:cs="Menlo"/>
-          <w:color w:val="9CDCFE"/>
-          <w:sz w:val="18"/>
-          <w:szCs w:val="18"/>
-          <w:lang w:val="es-ES" w:eastAsia="es-ES_tradnl"/>
-        </w:rPr>
-        <w:t>i</w:t>
+      <w:r>
+        <w:rPr>
+          <w:rFonts w:ascii="Menlo" w:eastAsia="Times New Roman" w:hAnsi="Menlo" w:cs="Menlo"/>
+          <w:color w:val="9CDCFE"/>
+          <w:sz w:val="18"/>
+          <w:szCs w:val="18"/>
+          <w:lang w:val="es-ES" w:eastAsia="es-ES_tradnl"/>
+        </w:rPr>
+        <w:t>tabla_i</w:t>
       </w:r>
       <w:r>
         <w:rPr>
@@ -12251,8 +11926,6 @@
         </w:rPr>
         <w:t>append</w:t>
       </w:r>
-      <w:proofErr w:type="spellEnd"/>
-      <w:proofErr w:type="gramEnd"/>
       <w:r>
         <w:rPr>
           <w:rFonts w:ascii="Menlo" w:eastAsia="Times New Roman" w:hAnsi="Menlo" w:cs="Menlo"/>
@@ -12263,7 +11936,6 @@
         </w:rPr>
         <w:t>(</w:t>
       </w:r>
-      <w:proofErr w:type="spellStart"/>
       <w:r>
         <w:rPr>
           <w:rFonts w:ascii="Menlo" w:eastAsia="Times New Roman" w:hAnsi="Menlo" w:cs="Menlo"/>
@@ -12274,7 +11946,6 @@
         </w:rPr>
         <w:t>tabla_j</w:t>
       </w:r>
-      <w:proofErr w:type="spellEnd"/>
       <w:r>
         <w:rPr>
           <w:rFonts w:ascii="Menlo" w:eastAsia="Times New Roman" w:hAnsi="Menlo" w:cs="Menlo"/>
@@ -12309,8 +11980,6 @@
         </w:rPr>
         <w:t xml:space="preserve">        </w:t>
       </w:r>
-      <w:proofErr w:type="spellStart"/>
-      <w:proofErr w:type="gramStart"/>
       <w:r>
         <w:rPr>
           <w:rFonts w:ascii="Menlo" w:eastAsia="Times New Roman" w:hAnsi="Menlo" w:cs="Menlo"/>
@@ -12341,8 +12010,6 @@
         </w:rPr>
         <w:t>append</w:t>
       </w:r>
-      <w:proofErr w:type="spellEnd"/>
-      <w:proofErr w:type="gramEnd"/>
       <w:r>
         <w:rPr>
           <w:rFonts w:ascii="Menlo" w:eastAsia="Times New Roman" w:hAnsi="Menlo" w:cs="Menlo"/>
@@ -12353,7 +12020,6 @@
         </w:rPr>
         <w:t>(</w:t>
       </w:r>
-      <w:proofErr w:type="spellStart"/>
       <w:r>
         <w:rPr>
           <w:rFonts w:ascii="Menlo" w:eastAsia="Times New Roman" w:hAnsi="Menlo" w:cs="Menlo"/>
@@ -12364,7 +12030,6 @@
         </w:rPr>
         <w:t>tabla_i</w:t>
       </w:r>
-      <w:proofErr w:type="spellEnd"/>
       <w:r>
         <w:rPr>
           <w:rFonts w:ascii="Menlo" w:eastAsia="Times New Roman" w:hAnsi="Menlo" w:cs="Menlo"/>
@@ -12455,29 +12120,7 @@
           <w:szCs w:val="18"/>
           <w:lang w:val="es-ES" w:eastAsia="es-ES_tradnl"/>
         </w:rPr>
-        <w:t xml:space="preserve"># todos los equipos tengan 0 victorias es de 1 </w:t>
-      </w:r>
-      <w:proofErr w:type="spellStart"/>
-      <w:r>
-        <w:rPr>
-          <w:rFonts w:ascii="Menlo" w:eastAsia="Times New Roman" w:hAnsi="Menlo" w:cs="Menlo"/>
-          <w:color w:val="6A9955"/>
-          <w:sz w:val="18"/>
-          <w:szCs w:val="18"/>
-          <w:lang w:val="es-ES" w:eastAsia="es-ES_tradnl"/>
-        </w:rPr>
-        <w:t>ó</w:t>
-      </w:r>
-      <w:proofErr w:type="spellEnd"/>
-      <w:r>
-        <w:rPr>
-          <w:rFonts w:ascii="Menlo" w:eastAsia="Times New Roman" w:hAnsi="Menlo" w:cs="Menlo"/>
-          <w:color w:val="6A9955"/>
-          <w:sz w:val="18"/>
-          <w:szCs w:val="18"/>
-          <w:lang w:val="es-ES" w:eastAsia="es-ES_tradnl"/>
-        </w:rPr>
-        <w:t xml:space="preserve"> 100%</w:t>
+        <w:t># todos los equipos tengan 0 victorias es de 1 ó 100%</w:t>
       </w:r>
     </w:p>
     <w:p>
@@ -12503,7 +12146,6 @@
         </w:rPr>
         <w:t xml:space="preserve">    </w:t>
       </w:r>
-      <w:proofErr w:type="spellStart"/>
       <w:proofErr w:type="gramStart"/>
       <w:r>
         <w:rPr>
@@ -12515,7 +12157,6 @@
         </w:rPr>
         <w:t>tabla</w:t>
       </w:r>
-      <w:proofErr w:type="spellEnd"/>
       <w:r>
         <w:rPr>
           <w:rFonts w:ascii="Menlo" w:eastAsia="Times New Roman" w:hAnsi="Menlo" w:cs="Menlo"/>
@@ -12675,7 +12316,6 @@
         </w:rPr>
         <w:t xml:space="preserve"> </w:t>
       </w:r>
-      <w:proofErr w:type="spellStart"/>
       <w:r>
         <w:rPr>
           <w:rFonts w:ascii="Menlo" w:eastAsia="Times New Roman" w:hAnsi="Menlo" w:cs="Menlo"/>
@@ -12686,7 +12326,6 @@
         </w:rPr>
         <w:t>i</w:t>
       </w:r>
-      <w:proofErr w:type="spellEnd"/>
       <w:r>
         <w:rPr>
           <w:rFonts w:ascii="Menlo" w:eastAsia="Times New Roman" w:hAnsi="Menlo" w:cs="Menlo"/>
@@ -12945,7 +12584,6 @@
         </w:rPr>
         <w:t xml:space="preserve">            </w:t>
       </w:r>
-      <w:proofErr w:type="spellStart"/>
       <w:r>
         <w:rPr>
           <w:rFonts w:ascii="Menlo" w:eastAsia="Times New Roman" w:hAnsi="Menlo" w:cs="Menlo"/>
@@ -12976,7 +12614,6 @@
         </w:rPr>
         <w:t>k</w:t>
       </w:r>
-      <w:proofErr w:type="spellEnd"/>
       <w:r>
         <w:rPr>
           <w:rFonts w:ascii="Menlo" w:eastAsia="Times New Roman" w:hAnsi="Menlo" w:cs="Menlo"/>
@@ -13255,7 +12892,6 @@
         </w:rPr>
         <w:t xml:space="preserve"> </w:t>
       </w:r>
-      <w:proofErr w:type="spellStart"/>
       <w:r>
         <w:rPr>
           <w:rFonts w:ascii="Menlo" w:eastAsia="Times New Roman" w:hAnsi="Menlo" w:cs="Menlo"/>
@@ -13266,7 +12902,6 @@
         </w:rPr>
         <w:t>i</w:t>
       </w:r>
-      <w:proofErr w:type="spellEnd"/>
       <w:r>
         <w:rPr>
           <w:rFonts w:ascii="Menlo" w:eastAsia="Times New Roman" w:hAnsi="Menlo" w:cs="Menlo"/>
@@ -13499,9 +13134,9 @@
           <w:szCs w:val="18"/>
           <w:lang w:val="en-US" w:eastAsia="es-ES_tradnl"/>
         </w:rPr>
+        <w:lastRenderedPageBreak/>
         <w:t xml:space="preserve">                        </w:t>
       </w:r>
-      <w:proofErr w:type="spellStart"/>
       <w:r>
         <w:rPr>
           <w:rFonts w:ascii="Menlo" w:eastAsia="Times New Roman" w:hAnsi="Menlo" w:cs="Menlo"/>
@@ -13512,7 +13147,6 @@
         </w:rPr>
         <w:t>tabla</w:t>
       </w:r>
-      <w:proofErr w:type="spellEnd"/>
       <w:r>
         <w:rPr>
           <w:rFonts w:ascii="Menlo" w:eastAsia="Times New Roman" w:hAnsi="Menlo" w:cs="Menlo"/>
@@ -13523,7 +13157,6 @@
         </w:rPr>
         <w:t>[</w:t>
       </w:r>
-      <w:proofErr w:type="spellStart"/>
       <w:r>
         <w:rPr>
           <w:rFonts w:ascii="Menlo" w:eastAsia="Times New Roman" w:hAnsi="Menlo" w:cs="Menlo"/>
@@ -13534,7 +13167,6 @@
         </w:rPr>
         <w:t>i</w:t>
       </w:r>
-      <w:proofErr w:type="spellEnd"/>
       <w:r>
         <w:rPr>
           <w:rFonts w:ascii="Menlo" w:eastAsia="Times New Roman" w:hAnsi="Menlo" w:cs="Menlo"/>
@@ -13625,7 +13257,27 @@
           <w:szCs w:val="18"/>
           <w:lang w:val="en-US" w:eastAsia="es-ES_tradnl"/>
         </w:rPr>
-        <w:t xml:space="preserve">] = </w:t>
+        <w:t xml:space="preserve">] </w:t>
+      </w:r>
+      <w:r>
+        <w:rPr>
+          <w:rFonts w:ascii="Menlo" w:eastAsia="Times New Roman" w:hAnsi="Menlo" w:cs="Menlo"/>
+          <w:color w:val="D4D4D4"/>
+          <w:sz w:val="18"/>
+          <w:szCs w:val="18"/>
+          <w:lang w:val="en-US" w:eastAsia="es-ES_tradnl"/>
+        </w:rPr>
+        <w:t>+</w:t>
+      </w:r>
+      <w:r>
+        <w:rPr>
+          <w:rFonts w:ascii="Menlo" w:eastAsia="Times New Roman" w:hAnsi="Menlo" w:cs="Menlo"/>
+          <w:color w:val="D4D4D4"/>
+          <w:sz w:val="18"/>
+          <w:szCs w:val="18"/>
+          <w:lang w:val="en-US" w:eastAsia="es-ES_tradnl"/>
+        </w:rPr>
+        <w:t xml:space="preserve">= </w:t>
       </w:r>
       <w:r>
         <w:rPr>
@@ -13667,7 +13319,6 @@
         </w:rPr>
         <w:t>]*</w:t>
       </w:r>
-      <w:proofErr w:type="spellStart"/>
       <w:r>
         <w:rPr>
           <w:rFonts w:ascii="Menlo" w:eastAsia="Times New Roman" w:hAnsi="Menlo" w:cs="Menlo"/>
@@ -13678,7 +13329,6 @@
         </w:rPr>
         <w:t>tabla</w:t>
       </w:r>
-      <w:proofErr w:type="spellEnd"/>
       <w:r>
         <w:rPr>
           <w:rFonts w:ascii="Menlo" w:eastAsia="Times New Roman" w:hAnsi="Menlo" w:cs="Menlo"/>
@@ -13689,7 +13339,6 @@
         </w:rPr>
         <w:t>[</w:t>
       </w:r>
-      <w:proofErr w:type="spellStart"/>
       <w:r>
         <w:rPr>
           <w:rFonts w:ascii="Menlo" w:eastAsia="Times New Roman" w:hAnsi="Menlo" w:cs="Menlo"/>
@@ -13700,7 +13349,6 @@
         </w:rPr>
         <w:t>i</w:t>
       </w:r>
-      <w:proofErr w:type="spellEnd"/>
       <w:r>
         <w:rPr>
           <w:rFonts w:ascii="Menlo" w:eastAsia="Times New Roman" w:hAnsi="Menlo" w:cs="Menlo"/>
@@ -13795,7 +13443,6 @@
         </w:rPr>
         <w:t xml:space="preserve">                        </w:t>
       </w:r>
-      <w:proofErr w:type="spellStart"/>
       <w:r>
         <w:rPr>
           <w:rFonts w:ascii="Menlo" w:eastAsia="Times New Roman" w:hAnsi="Menlo" w:cs="Menlo"/>
@@ -13806,7 +13453,6 @@
         </w:rPr>
         <w:t>tabla</w:t>
       </w:r>
-      <w:proofErr w:type="spellEnd"/>
       <w:r>
         <w:rPr>
           <w:rFonts w:ascii="Menlo" w:eastAsia="Times New Roman" w:hAnsi="Menlo" w:cs="Menlo"/>
@@ -13817,7 +13463,6 @@
         </w:rPr>
         <w:t>[</w:t>
       </w:r>
-      <w:proofErr w:type="spellStart"/>
       <w:r>
         <w:rPr>
           <w:rFonts w:ascii="Menlo" w:eastAsia="Times New Roman" w:hAnsi="Menlo" w:cs="Menlo"/>
@@ -13828,7 +13473,6 @@
         </w:rPr>
         <w:t>i</w:t>
       </w:r>
-      <w:proofErr w:type="spellEnd"/>
       <w:r>
         <w:rPr>
           <w:rFonts w:ascii="Menlo" w:eastAsia="Times New Roman" w:hAnsi="Menlo" w:cs="Menlo"/>
@@ -13919,7 +13563,27 @@
           <w:szCs w:val="18"/>
           <w:lang w:val="en-US" w:eastAsia="es-ES_tradnl"/>
         </w:rPr>
-        <w:t xml:space="preserve">] = </w:t>
+        <w:t xml:space="preserve">] </w:t>
+      </w:r>
+      <w:r>
+        <w:rPr>
+          <w:rFonts w:ascii="Menlo" w:eastAsia="Times New Roman" w:hAnsi="Menlo" w:cs="Menlo"/>
+          <w:color w:val="D4D4D4"/>
+          <w:sz w:val="18"/>
+          <w:szCs w:val="18"/>
+          <w:lang w:val="en-US" w:eastAsia="es-ES_tradnl"/>
+        </w:rPr>
+        <w:t>+</w:t>
+      </w:r>
+      <w:r>
+        <w:rPr>
+          <w:rFonts w:ascii="Menlo" w:eastAsia="Times New Roman" w:hAnsi="Menlo" w:cs="Menlo"/>
+          <w:color w:val="D4D4D4"/>
+          <w:sz w:val="18"/>
+          <w:szCs w:val="18"/>
+          <w:lang w:val="en-US" w:eastAsia="es-ES_tradnl"/>
+        </w:rPr>
+        <w:t xml:space="preserve">= </w:t>
       </w:r>
       <w:r>
         <w:rPr>
@@ -13961,7 +13625,6 @@
         </w:rPr>
         <w:t>]*</w:t>
       </w:r>
-      <w:proofErr w:type="spellStart"/>
       <w:r>
         <w:rPr>
           <w:rFonts w:ascii="Menlo" w:eastAsia="Times New Roman" w:hAnsi="Menlo" w:cs="Menlo"/>
@@ -13972,7 +13635,6 @@
         </w:rPr>
         <w:t>tabla</w:t>
       </w:r>
-      <w:proofErr w:type="spellEnd"/>
       <w:r>
         <w:rPr>
           <w:rFonts w:ascii="Menlo" w:eastAsia="Times New Roman" w:hAnsi="Menlo" w:cs="Menlo"/>
@@ -13983,7 +13645,6 @@
         </w:rPr>
         <w:t>[</w:t>
       </w:r>
-      <w:proofErr w:type="spellStart"/>
       <w:r>
         <w:rPr>
           <w:rFonts w:ascii="Menlo" w:eastAsia="Times New Roman" w:hAnsi="Menlo" w:cs="Menlo"/>
@@ -13994,7 +13655,6 @@
         </w:rPr>
         <w:t>i</w:t>
       </w:r>
-      <w:proofErr w:type="spellEnd"/>
       <w:r>
         <w:rPr>
           <w:rFonts w:ascii="Menlo" w:eastAsia="Times New Roman" w:hAnsi="Menlo" w:cs="Menlo"/>
@@ -14089,7 +13749,6 @@
         </w:rPr>
         <w:t xml:space="preserve">                        </w:t>
       </w:r>
-      <w:proofErr w:type="spellStart"/>
       <w:r>
         <w:rPr>
           <w:rFonts w:ascii="Menlo" w:eastAsia="Times New Roman" w:hAnsi="Menlo" w:cs="Menlo"/>
@@ -14100,7 +13759,6 @@
         </w:rPr>
         <w:t>tabla</w:t>
       </w:r>
-      <w:proofErr w:type="spellEnd"/>
       <w:r>
         <w:rPr>
           <w:rFonts w:ascii="Menlo" w:eastAsia="Times New Roman" w:hAnsi="Menlo" w:cs="Menlo"/>
@@ -14111,7 +13769,6 @@
         </w:rPr>
         <w:t>[</w:t>
       </w:r>
-      <w:proofErr w:type="spellStart"/>
       <w:r>
         <w:rPr>
           <w:rFonts w:ascii="Menlo" w:eastAsia="Times New Roman" w:hAnsi="Menlo" w:cs="Menlo"/>
@@ -14122,7 +13779,6 @@
         </w:rPr>
         <w:t>i</w:t>
       </w:r>
-      <w:proofErr w:type="spellEnd"/>
       <w:r>
         <w:rPr>
           <w:rFonts w:ascii="Menlo" w:eastAsia="Times New Roman" w:hAnsi="Menlo" w:cs="Menlo"/>
@@ -14213,7 +13869,27 @@
           <w:szCs w:val="18"/>
           <w:lang w:val="en-US" w:eastAsia="es-ES_tradnl"/>
         </w:rPr>
-        <w:t xml:space="preserve">] = </w:t>
+        <w:t xml:space="preserve">] </w:t>
+      </w:r>
+      <w:r>
+        <w:rPr>
+          <w:rFonts w:ascii="Menlo" w:eastAsia="Times New Roman" w:hAnsi="Menlo" w:cs="Menlo"/>
+          <w:color w:val="D4D4D4"/>
+          <w:sz w:val="18"/>
+          <w:szCs w:val="18"/>
+          <w:lang w:val="en-US" w:eastAsia="es-ES_tradnl"/>
+        </w:rPr>
+        <w:t>+</w:t>
+      </w:r>
+      <w:r>
+        <w:rPr>
+          <w:rFonts w:ascii="Menlo" w:eastAsia="Times New Roman" w:hAnsi="Menlo" w:cs="Menlo"/>
+          <w:color w:val="D4D4D4"/>
+          <w:sz w:val="18"/>
+          <w:szCs w:val="18"/>
+          <w:lang w:val="en-US" w:eastAsia="es-ES_tradnl"/>
+        </w:rPr>
+        <w:t xml:space="preserve">= </w:t>
       </w:r>
       <w:r>
         <w:rPr>
@@ -14255,7 +13931,6 @@
         </w:rPr>
         <w:t>]*</w:t>
       </w:r>
-      <w:proofErr w:type="spellStart"/>
       <w:r>
         <w:rPr>
           <w:rFonts w:ascii="Menlo" w:eastAsia="Times New Roman" w:hAnsi="Menlo" w:cs="Menlo"/>
@@ -14266,7 +13941,6 @@
         </w:rPr>
         <w:t>tabla</w:t>
       </w:r>
-      <w:proofErr w:type="spellEnd"/>
       <w:r>
         <w:rPr>
           <w:rFonts w:ascii="Menlo" w:eastAsia="Times New Roman" w:hAnsi="Menlo" w:cs="Menlo"/>
@@ -14277,7 +13951,6 @@
         </w:rPr>
         <w:t>[</w:t>
       </w:r>
-      <w:proofErr w:type="spellStart"/>
       <w:r>
         <w:rPr>
           <w:rFonts w:ascii="Menlo" w:eastAsia="Times New Roman" w:hAnsi="Menlo" w:cs="Menlo"/>
@@ -14288,7 +13961,6 @@
         </w:rPr>
         <w:t>i</w:t>
       </w:r>
-      <w:proofErr w:type="spellEnd"/>
       <w:r>
         <w:rPr>
           <w:rFonts w:ascii="Menlo" w:eastAsia="Times New Roman" w:hAnsi="Menlo" w:cs="Menlo"/>
@@ -14383,7 +14055,6 @@
         </w:rPr>
         <w:t xml:space="preserve">                        </w:t>
       </w:r>
-      <w:proofErr w:type="spellStart"/>
       <w:r>
         <w:rPr>
           <w:rFonts w:ascii="Menlo" w:eastAsia="Times New Roman" w:hAnsi="Menlo" w:cs="Menlo"/>
@@ -14394,7 +14065,6 @@
         </w:rPr>
         <w:t>tabla</w:t>
       </w:r>
-      <w:proofErr w:type="spellEnd"/>
       <w:r>
         <w:rPr>
           <w:rFonts w:ascii="Menlo" w:eastAsia="Times New Roman" w:hAnsi="Menlo" w:cs="Menlo"/>
@@ -14505,7 +14175,27 @@
           <w:szCs w:val="18"/>
           <w:lang w:val="en-US" w:eastAsia="es-ES_tradnl"/>
         </w:rPr>
-        <w:t xml:space="preserve">] = </w:t>
+        <w:t xml:space="preserve">] </w:t>
+      </w:r>
+      <w:r>
+        <w:rPr>
+          <w:rFonts w:ascii="Menlo" w:eastAsia="Times New Roman" w:hAnsi="Menlo" w:cs="Menlo"/>
+          <w:color w:val="D4D4D4"/>
+          <w:sz w:val="18"/>
+          <w:szCs w:val="18"/>
+          <w:lang w:val="en-US" w:eastAsia="es-ES_tradnl"/>
+        </w:rPr>
+        <w:t>+</w:t>
+      </w:r>
+      <w:r>
+        <w:rPr>
+          <w:rFonts w:ascii="Menlo" w:eastAsia="Times New Roman" w:hAnsi="Menlo" w:cs="Menlo"/>
+          <w:color w:val="D4D4D4"/>
+          <w:sz w:val="18"/>
+          <w:szCs w:val="18"/>
+          <w:lang w:val="en-US" w:eastAsia="es-ES_tradnl"/>
+        </w:rPr>
+        <w:t xml:space="preserve">= </w:t>
       </w:r>
       <w:r>
         <w:rPr>
@@ -14547,7 +14237,6 @@
         </w:rPr>
         <w:t>]*</w:t>
       </w:r>
-      <w:proofErr w:type="spellStart"/>
       <w:r>
         <w:rPr>
           <w:rFonts w:ascii="Menlo" w:eastAsia="Times New Roman" w:hAnsi="Menlo" w:cs="Menlo"/>
@@ -14558,7 +14247,6 @@
         </w:rPr>
         <w:t>tabla</w:t>
       </w:r>
-      <w:proofErr w:type="spellEnd"/>
       <w:r>
         <w:rPr>
           <w:rFonts w:ascii="Menlo" w:eastAsia="Times New Roman" w:hAnsi="Menlo" w:cs="Menlo"/>
@@ -14569,7 +14257,6 @@
         </w:rPr>
         <w:t>[</w:t>
       </w:r>
-      <w:proofErr w:type="spellStart"/>
       <w:r>
         <w:rPr>
           <w:rFonts w:ascii="Menlo" w:eastAsia="Times New Roman" w:hAnsi="Menlo" w:cs="Menlo"/>
@@ -14580,7 +14267,6 @@
         </w:rPr>
         <w:t>i</w:t>
       </w:r>
-      <w:proofErr w:type="spellEnd"/>
       <w:r>
         <w:rPr>
           <w:rFonts w:ascii="Menlo" w:eastAsia="Times New Roman" w:hAnsi="Menlo" w:cs="Menlo"/>
@@ -14689,7 +14375,6 @@
         </w:rPr>
         <w:t xml:space="preserve">    </w:t>
       </w:r>
-      <w:proofErr w:type="spellStart"/>
       <w:r>
         <w:rPr>
           <w:rFonts w:ascii="Menlo" w:eastAsia="Times New Roman" w:hAnsi="Menlo" w:cs="Menlo"/>
@@ -14700,7 +14385,6 @@
         </w:rPr>
         <w:t>acumulador</w:t>
       </w:r>
-      <w:proofErr w:type="spellEnd"/>
       <w:r>
         <w:rPr>
           <w:rFonts w:ascii="Menlo" w:eastAsia="Times New Roman" w:hAnsi="Menlo" w:cs="Menlo"/>
@@ -14889,7 +14573,6 @@
         </w:rPr>
         <w:t xml:space="preserve">        </w:t>
       </w:r>
-      <w:proofErr w:type="spellStart"/>
       <w:r>
         <w:rPr>
           <w:rFonts w:ascii="Menlo" w:eastAsia="Times New Roman" w:hAnsi="Menlo" w:cs="Menlo"/>
@@ -14920,7 +14603,6 @@
         </w:rPr>
         <w:t>k</w:t>
       </w:r>
-      <w:proofErr w:type="spellEnd"/>
       <w:r>
         <w:rPr>
           <w:rFonts w:ascii="Menlo" w:eastAsia="Times New Roman" w:hAnsi="Menlo" w:cs="Menlo"/>
@@ -15337,7 +15019,6 @@
         </w:rPr>
         <w:t xml:space="preserve">    </w:t>
       </w:r>
-      <w:proofErr w:type="spellStart"/>
       <w:r>
         <w:rPr>
           <w:rFonts w:ascii="Menlo" w:eastAsia="Times New Roman" w:hAnsi="Menlo" w:cs="Menlo"/>
@@ -15348,7 +15029,6 @@
         </w:rPr>
         <w:t>return</w:t>
       </w:r>
-      <w:proofErr w:type="spellEnd"/>
       <w:r>
         <w:rPr>
           <w:rFonts w:ascii="Menlo" w:eastAsia="Times New Roman" w:hAnsi="Menlo" w:cs="Menlo"/>

</xml_diff>